<commit_message>
Ajout du dossier Business-Intelligence 27052025
</commit_message>
<xml_diff>
--- a/description.docx
+++ b/description.docx
@@ -83,13 +83,41 @@
           </wp:anchor>
         </w:drawing>
       </w:r>
-      <w:r>
-        <w:rPr>
-          <w:rFonts w:ascii="Times New Roman" w:hAnsi="Times New Roman" w:cs="Times New Roman"/>
-          <w:sz w:val="24"/>
-          <w:lang w:val="fr-FR"/>
-        </w:rPr>
-        <w:t xml:space="preserve">Creation du projet Github du nom de </w:t>
+      <w:proofErr w:type="spellStart"/>
+      <w:r>
+        <w:rPr>
+          <w:rFonts w:ascii="Times New Roman" w:hAnsi="Times New Roman" w:cs="Times New Roman"/>
+          <w:sz w:val="24"/>
+          <w:lang w:val="fr-FR"/>
+        </w:rPr>
+        <w:t>Creation</w:t>
+      </w:r>
+      <w:proofErr w:type="spellEnd"/>
+      <w:r>
+        <w:rPr>
+          <w:rFonts w:ascii="Times New Roman" w:hAnsi="Times New Roman" w:cs="Times New Roman"/>
+          <w:sz w:val="24"/>
+          <w:lang w:val="fr-FR"/>
+        </w:rPr>
+        <w:t xml:space="preserve"> du projet </w:t>
+      </w:r>
+      <w:proofErr w:type="spellStart"/>
+      <w:r>
+        <w:rPr>
+          <w:rFonts w:ascii="Times New Roman" w:hAnsi="Times New Roman" w:cs="Times New Roman"/>
+          <w:sz w:val="24"/>
+          <w:lang w:val="fr-FR"/>
+        </w:rPr>
+        <w:t>Github</w:t>
+      </w:r>
+      <w:proofErr w:type="spellEnd"/>
+      <w:r>
+        <w:rPr>
+          <w:rFonts w:ascii="Times New Roman" w:hAnsi="Times New Roman" w:cs="Times New Roman"/>
+          <w:sz w:val="24"/>
+          <w:lang w:val="fr-FR"/>
+        </w:rPr>
+        <w:t xml:space="preserve"> du nom de </w:t>
       </w:r>
       <w:r>
         <w:rPr>
@@ -196,7 +224,27 @@
           <w:sz w:val="24"/>
           <w:lang w:val="fr-FR"/>
         </w:rPr>
-        <w:t>J’ai atteri sur cette page</w:t>
+        <w:t xml:space="preserve">J’ai </w:t>
+      </w:r>
+      <w:proofErr w:type="spellStart"/>
+      <w:r>
+        <w:rPr>
+          <w:rFonts w:ascii="Times New Roman" w:hAnsi="Times New Roman" w:cs="Times New Roman"/>
+          <w:i/>
+          <w:sz w:val="24"/>
+          <w:lang w:val="fr-FR"/>
+        </w:rPr>
+        <w:t>atteri</w:t>
+      </w:r>
+      <w:proofErr w:type="spellEnd"/>
+      <w:r>
+        <w:rPr>
+          <w:rFonts w:ascii="Times New Roman" w:hAnsi="Times New Roman" w:cs="Times New Roman"/>
+          <w:i/>
+          <w:sz w:val="24"/>
+          <w:lang w:val="fr-FR"/>
+        </w:rPr>
+        <w:t xml:space="preserve"> sur cette page</w:t>
       </w:r>
     </w:p>
     <w:p>
@@ -268,14 +316,25 @@
           <w:lang w:val="fr-FR"/>
         </w:rPr>
       </w:pPr>
-      <w:r>
-        <w:rPr>
-          <w:rFonts w:ascii="Times New Roman" w:hAnsi="Times New Roman" w:cs="Times New Roman"/>
-          <w:b/>
-          <w:sz w:val="24"/>
-          <w:lang w:val="fr-FR"/>
-        </w:rPr>
-        <w:t>Mkdir mes-cours-2025</w:t>
+      <w:proofErr w:type="spellStart"/>
+      <w:r>
+        <w:rPr>
+          <w:rFonts w:ascii="Times New Roman" w:hAnsi="Times New Roman" w:cs="Times New Roman"/>
+          <w:b/>
+          <w:sz w:val="24"/>
+          <w:lang w:val="fr-FR"/>
+        </w:rPr>
+        <w:t>Mkdir</w:t>
+      </w:r>
+      <w:proofErr w:type="spellEnd"/>
+      <w:r>
+        <w:rPr>
+          <w:rFonts w:ascii="Times New Roman" w:hAnsi="Times New Roman" w:cs="Times New Roman"/>
+          <w:b/>
+          <w:sz w:val="24"/>
+          <w:lang w:val="fr-FR"/>
+        </w:rPr>
+        <w:t xml:space="preserve"> mes-cours-2025</w:t>
       </w:r>
     </w:p>
     <w:p>
@@ -291,13 +350,41 @@
           <w:lang w:val="fr-FR"/>
         </w:rPr>
       </w:pPr>
-      <w:r>
-        <w:rPr>
-          <w:rFonts w:ascii="Times New Roman" w:hAnsi="Times New Roman" w:cs="Times New Roman"/>
-          <w:sz w:val="24"/>
-          <w:lang w:val="fr-FR"/>
-        </w:rPr>
-        <w:t>Creation d’un fichier readMe avec l’objectif de ce projet</w:t>
+      <w:proofErr w:type="spellStart"/>
+      <w:r>
+        <w:rPr>
+          <w:rFonts w:ascii="Times New Roman" w:hAnsi="Times New Roman" w:cs="Times New Roman"/>
+          <w:sz w:val="24"/>
+          <w:lang w:val="fr-FR"/>
+        </w:rPr>
+        <w:t>Creation</w:t>
+      </w:r>
+      <w:proofErr w:type="spellEnd"/>
+      <w:r>
+        <w:rPr>
+          <w:rFonts w:ascii="Times New Roman" w:hAnsi="Times New Roman" w:cs="Times New Roman"/>
+          <w:sz w:val="24"/>
+          <w:lang w:val="fr-FR"/>
+        </w:rPr>
+        <w:t xml:space="preserve"> d’un fichier </w:t>
+      </w:r>
+      <w:proofErr w:type="spellStart"/>
+      <w:r>
+        <w:rPr>
+          <w:rFonts w:ascii="Times New Roman" w:hAnsi="Times New Roman" w:cs="Times New Roman"/>
+          <w:sz w:val="24"/>
+          <w:lang w:val="fr-FR"/>
+        </w:rPr>
+        <w:t>readMe</w:t>
+      </w:r>
+      <w:proofErr w:type="spellEnd"/>
+      <w:r>
+        <w:rPr>
+          <w:rFonts w:ascii="Times New Roman" w:hAnsi="Times New Roman" w:cs="Times New Roman"/>
+          <w:sz w:val="24"/>
+          <w:lang w:val="fr-FR"/>
+        </w:rPr>
+        <w:t xml:space="preserve"> avec l’objectif de ce projet</w:t>
       </w:r>
       <w:r>
         <w:rPr>
@@ -319,14 +406,25 @@
           <w:lang w:val="fr-FR"/>
         </w:rPr>
       </w:pPr>
-      <w:r>
-        <w:rPr>
-          <w:rFonts w:ascii="Times New Roman" w:hAnsi="Times New Roman" w:cs="Times New Roman"/>
-          <w:b/>
-          <w:sz w:val="24"/>
-          <w:lang w:val="fr-FR"/>
-        </w:rPr>
-        <w:t>Touch readme.md</w:t>
+      <w:proofErr w:type="spellStart"/>
+      <w:r>
+        <w:rPr>
+          <w:rFonts w:ascii="Times New Roman" w:hAnsi="Times New Roman" w:cs="Times New Roman"/>
+          <w:b/>
+          <w:sz w:val="24"/>
+          <w:lang w:val="fr-FR"/>
+        </w:rPr>
+        <w:t>Touch</w:t>
+      </w:r>
+      <w:proofErr w:type="spellEnd"/>
+      <w:r>
+        <w:rPr>
+          <w:rFonts w:ascii="Times New Roman" w:hAnsi="Times New Roman" w:cs="Times New Roman"/>
+          <w:b/>
+          <w:sz w:val="24"/>
+          <w:lang w:val="fr-FR"/>
+        </w:rPr>
+        <w:t xml:space="preserve"> readme.md</w:t>
       </w:r>
     </w:p>
     <w:p>
@@ -357,15 +455,33 @@
           <w:sz w:val="24"/>
           <w:lang w:val="fr-FR"/>
         </w:rPr>
-        <w:t>de G</w:t>
-      </w:r>
-      <w:r>
-        <w:rPr>
-          <w:rFonts w:ascii="Times New Roman" w:hAnsi="Times New Roman" w:cs="Times New Roman"/>
-          <w:sz w:val="24"/>
-          <w:lang w:val="fr-FR"/>
-        </w:rPr>
-        <w:t>ithub et mon dossier local</w:t>
+        <w:t xml:space="preserve">de </w:t>
+      </w:r>
+      <w:proofErr w:type="spellStart"/>
+      <w:r>
+        <w:rPr>
+          <w:rFonts w:ascii="Times New Roman" w:hAnsi="Times New Roman" w:cs="Times New Roman"/>
+          <w:sz w:val="24"/>
+          <w:lang w:val="fr-FR"/>
+        </w:rPr>
+        <w:t>G</w:t>
+      </w:r>
+      <w:r>
+        <w:rPr>
+          <w:rFonts w:ascii="Times New Roman" w:hAnsi="Times New Roman" w:cs="Times New Roman"/>
+          <w:sz w:val="24"/>
+          <w:lang w:val="fr-FR"/>
+        </w:rPr>
+        <w:t>ithub</w:t>
+      </w:r>
+      <w:proofErr w:type="spellEnd"/>
+      <w:r>
+        <w:rPr>
+          <w:rFonts w:ascii="Times New Roman" w:hAnsi="Times New Roman" w:cs="Times New Roman"/>
+          <w:sz w:val="24"/>
+          <w:lang w:val="fr-FR"/>
+        </w:rPr>
+        <w:t xml:space="preserve"> et mon dossier local</w:t>
       </w:r>
       <w:r>
         <w:rPr>
@@ -386,14 +502,36 @@
           <w:sz w:val="24"/>
         </w:rPr>
       </w:pPr>
-      <w:r>
-        <w:rPr>
-          <w:rFonts w:ascii="Times New Roman" w:hAnsi="Times New Roman" w:cs="Times New Roman"/>
-          <w:b/>
-          <w:sz w:val="24"/>
-        </w:rPr>
-        <w:t>git init</w:t>
-      </w:r>
+      <w:proofErr w:type="spellStart"/>
+      <w:proofErr w:type="gramStart"/>
+      <w:r>
+        <w:rPr>
+          <w:rFonts w:ascii="Times New Roman" w:hAnsi="Times New Roman" w:cs="Times New Roman"/>
+          <w:b/>
+          <w:sz w:val="24"/>
+        </w:rPr>
+        <w:t>git</w:t>
+      </w:r>
+      <w:proofErr w:type="spellEnd"/>
+      <w:proofErr w:type="gramEnd"/>
+      <w:r>
+        <w:rPr>
+          <w:rFonts w:ascii="Times New Roman" w:hAnsi="Times New Roman" w:cs="Times New Roman"/>
+          <w:b/>
+          <w:sz w:val="24"/>
+        </w:rPr>
+        <w:t xml:space="preserve"> </w:t>
+      </w:r>
+      <w:proofErr w:type="spellStart"/>
+      <w:r>
+        <w:rPr>
+          <w:rFonts w:ascii="Times New Roman" w:hAnsi="Times New Roman" w:cs="Times New Roman"/>
+          <w:b/>
+          <w:sz w:val="24"/>
+        </w:rPr>
+        <w:t>init</w:t>
+      </w:r>
+      <w:proofErr w:type="spellEnd"/>
       <w:r>
         <w:rPr>
           <w:rFonts w:ascii="Times New Roman" w:hAnsi="Times New Roman" w:cs="Times New Roman"/>
@@ -413,13 +551,25 @@
           <w:sz w:val="24"/>
         </w:rPr>
       </w:pPr>
-      <w:r>
-        <w:rPr>
-          <w:rFonts w:ascii="Times New Roman" w:hAnsi="Times New Roman" w:cs="Times New Roman"/>
-          <w:b/>
-          <w:sz w:val="24"/>
-        </w:rPr>
-        <w:t>git add readme.md</w:t>
+      <w:proofErr w:type="spellStart"/>
+      <w:proofErr w:type="gramStart"/>
+      <w:r>
+        <w:rPr>
+          <w:rFonts w:ascii="Times New Roman" w:hAnsi="Times New Roman" w:cs="Times New Roman"/>
+          <w:b/>
+          <w:sz w:val="24"/>
+        </w:rPr>
+        <w:t>git</w:t>
+      </w:r>
+      <w:proofErr w:type="spellEnd"/>
+      <w:proofErr w:type="gramEnd"/>
+      <w:r>
+        <w:rPr>
+          <w:rFonts w:ascii="Times New Roman" w:hAnsi="Times New Roman" w:cs="Times New Roman"/>
+          <w:b/>
+          <w:sz w:val="24"/>
+        </w:rPr>
+        <w:t xml:space="preserve"> add readme.md</w:t>
       </w:r>
     </w:p>
     <w:p>
@@ -432,13 +582,25 @@
           <w:sz w:val="24"/>
         </w:rPr>
       </w:pPr>
-      <w:r>
-        <w:rPr>
-          <w:rFonts w:ascii="Times New Roman" w:hAnsi="Times New Roman" w:cs="Times New Roman"/>
-          <w:b/>
-          <w:sz w:val="24"/>
-        </w:rPr>
-        <w:t xml:space="preserve">git commit –m </w:t>
+      <w:proofErr w:type="spellStart"/>
+      <w:proofErr w:type="gramStart"/>
+      <w:r>
+        <w:rPr>
+          <w:rFonts w:ascii="Times New Roman" w:hAnsi="Times New Roman" w:cs="Times New Roman"/>
+          <w:b/>
+          <w:sz w:val="24"/>
+        </w:rPr>
+        <w:t>git</w:t>
+      </w:r>
+      <w:proofErr w:type="spellEnd"/>
+      <w:proofErr w:type="gramEnd"/>
+      <w:r>
+        <w:rPr>
+          <w:rFonts w:ascii="Times New Roman" w:hAnsi="Times New Roman" w:cs="Times New Roman"/>
+          <w:b/>
+          <w:sz w:val="24"/>
+        </w:rPr>
+        <w:t xml:space="preserve"> commit –m </w:t>
       </w:r>
       <w:r>
         <w:rPr>
@@ -459,13 +621,25 @@
           <w:sz w:val="24"/>
         </w:rPr>
       </w:pPr>
-      <w:r>
-        <w:rPr>
-          <w:rFonts w:ascii="Times New Roman" w:hAnsi="Times New Roman" w:cs="Times New Roman"/>
-          <w:b/>
-          <w:sz w:val="24"/>
-        </w:rPr>
-        <w:t>git branch –M master</w:t>
+      <w:proofErr w:type="spellStart"/>
+      <w:proofErr w:type="gramStart"/>
+      <w:r>
+        <w:rPr>
+          <w:rFonts w:ascii="Times New Roman" w:hAnsi="Times New Roman" w:cs="Times New Roman"/>
+          <w:b/>
+          <w:sz w:val="24"/>
+        </w:rPr>
+        <w:t>git</w:t>
+      </w:r>
+      <w:proofErr w:type="spellEnd"/>
+      <w:proofErr w:type="gramEnd"/>
+      <w:r>
+        <w:rPr>
+          <w:rFonts w:ascii="Times New Roman" w:hAnsi="Times New Roman" w:cs="Times New Roman"/>
+          <w:b/>
+          <w:sz w:val="24"/>
+        </w:rPr>
+        <w:t xml:space="preserve"> branch –M master</w:t>
       </w:r>
     </w:p>
     <w:p>
@@ -478,13 +652,25 @@
           <w:sz w:val="24"/>
         </w:rPr>
       </w:pPr>
-      <w:r>
-        <w:rPr>
-          <w:rFonts w:ascii="Times New Roman" w:hAnsi="Times New Roman" w:cs="Times New Roman"/>
-          <w:b/>
-          <w:sz w:val="24"/>
-        </w:rPr>
-        <w:t xml:space="preserve">git remote add origin </w:t>
+      <w:proofErr w:type="spellStart"/>
+      <w:proofErr w:type="gramStart"/>
+      <w:r>
+        <w:rPr>
+          <w:rFonts w:ascii="Times New Roman" w:hAnsi="Times New Roman" w:cs="Times New Roman"/>
+          <w:b/>
+          <w:sz w:val="24"/>
+        </w:rPr>
+        <w:t>git</w:t>
+      </w:r>
+      <w:proofErr w:type="spellEnd"/>
+      <w:proofErr w:type="gramEnd"/>
+      <w:r>
+        <w:rPr>
+          <w:rFonts w:ascii="Times New Roman" w:hAnsi="Times New Roman" w:cs="Times New Roman"/>
+          <w:b/>
+          <w:sz w:val="24"/>
+        </w:rPr>
+        <w:t xml:space="preserve"> remote add origin </w:t>
       </w:r>
       <w:hyperlink r:id="rId9" w:history="1">
         <w:r>
@@ -711,6 +897,8 @@
           <w:sz w:val="24"/>
         </w:rPr>
       </w:pPr>
+      <w:proofErr w:type="spellStart"/>
+      <w:proofErr w:type="gramStart"/>
       <w:r>
         <w:rPr>
           <w:rFonts w:ascii="Times New Roman" w:hAnsi="Times New Roman" w:cs="Times New Roman"/>
@@ -725,7 +913,17 @@
           <w:b/>
           <w:sz w:val="24"/>
         </w:rPr>
-        <w:t>it push –u origin m</w:t>
+        <w:t>it</w:t>
+      </w:r>
+      <w:proofErr w:type="spellEnd"/>
+      <w:proofErr w:type="gramEnd"/>
+      <w:r>
+        <w:rPr>
+          <w:rFonts w:ascii="Times New Roman" w:hAnsi="Times New Roman" w:cs="Times New Roman"/>
+          <w:b/>
+          <w:sz w:val="24"/>
+        </w:rPr>
+        <w:t xml:space="preserve"> push –u origin m</w:t>
       </w:r>
       <w:r>
         <w:rPr>
@@ -866,6 +1064,7 @@
           <w:lang w:val="fr-FR"/>
         </w:rPr>
       </w:pPr>
+      <w:proofErr w:type="spellStart"/>
       <w:r>
         <w:rPr>
           <w:rFonts w:ascii="Times New Roman" w:hAnsi="Times New Roman" w:cs="Times New Roman"/>
@@ -873,7 +1072,16 @@
           <w:lang w:val="fr-FR"/>
         </w:rPr>
         <w:lastRenderedPageBreak/>
-        <w:t>Creation des dossiers de mes cours de 2025</w:t>
+        <w:t>Creation</w:t>
+      </w:r>
+      <w:proofErr w:type="spellEnd"/>
+      <w:r>
+        <w:rPr>
+          <w:rFonts w:ascii="Times New Roman" w:hAnsi="Times New Roman" w:cs="Times New Roman"/>
+          <w:sz w:val="24"/>
+          <w:lang w:val="fr-FR"/>
+        </w:rPr>
+        <w:t xml:space="preserve"> des dossiers de mes cours de 2025</w:t>
       </w:r>
     </w:p>
     <w:p>
@@ -917,7 +1125,129 @@
           <w:sz w:val="24"/>
           <w:lang w:val="fr-FR"/>
         </w:rPr>
-        <w:t>Business-Inteligence</w:t>
+        <w:t>Business-</w:t>
+      </w:r>
+      <w:proofErr w:type="spellStart"/>
+      <w:r>
+        <w:rPr>
+          <w:rFonts w:ascii="Times New Roman" w:hAnsi="Times New Roman" w:cs="Times New Roman"/>
+          <w:sz w:val="24"/>
+          <w:lang w:val="fr-FR"/>
+        </w:rPr>
+        <w:t>Inteligence</w:t>
+      </w:r>
+      <w:proofErr w:type="spellEnd"/>
+    </w:p>
+    <w:p>
+      <w:pPr>
+        <w:pStyle w:val="ListParagraph"/>
+        <w:numPr>
+          <w:ilvl w:val="1"/>
+          <w:numId w:val="4"/>
+        </w:numPr>
+        <w:rPr>
+          <w:rFonts w:ascii="Times New Roman" w:hAnsi="Times New Roman" w:cs="Times New Roman"/>
+          <w:sz w:val="24"/>
+          <w:lang w:val="fr-FR"/>
+        </w:rPr>
+      </w:pPr>
+      <w:r>
+        <w:rPr>
+          <w:rFonts w:ascii="Times New Roman" w:hAnsi="Times New Roman" w:cs="Times New Roman"/>
+          <w:sz w:val="24"/>
+          <w:lang w:val="fr-FR"/>
+        </w:rPr>
+        <w:t>Plan de cours</w:t>
+      </w:r>
+    </w:p>
+    <w:p>
+      <w:pPr>
+        <w:pStyle w:val="ListParagraph"/>
+        <w:numPr>
+          <w:ilvl w:val="1"/>
+          <w:numId w:val="4"/>
+        </w:numPr>
+        <w:rPr>
+          <w:rFonts w:ascii="Times New Roman" w:hAnsi="Times New Roman" w:cs="Times New Roman"/>
+          <w:sz w:val="24"/>
+          <w:lang w:val="fr-FR"/>
+        </w:rPr>
+      </w:pPr>
+      <w:proofErr w:type="spellStart"/>
+      <w:r>
+        <w:rPr>
+          <w:rFonts w:ascii="Times New Roman" w:hAnsi="Times New Roman" w:cs="Times New Roman"/>
+          <w:sz w:val="24"/>
+          <w:lang w:val="fr-FR"/>
+        </w:rPr>
+        <w:t>Diasporama</w:t>
+      </w:r>
+      <w:proofErr w:type="spellEnd"/>
+    </w:p>
+    <w:p>
+      <w:pPr>
+        <w:pStyle w:val="ListParagraph"/>
+        <w:numPr>
+          <w:ilvl w:val="1"/>
+          <w:numId w:val="4"/>
+        </w:numPr>
+        <w:rPr>
+          <w:rFonts w:ascii="Times New Roman" w:hAnsi="Times New Roman" w:cs="Times New Roman"/>
+          <w:sz w:val="24"/>
+          <w:lang w:val="fr-FR"/>
+        </w:rPr>
+      </w:pPr>
+      <w:r>
+        <w:rPr>
+          <w:rFonts w:ascii="Times New Roman" w:hAnsi="Times New Roman" w:cs="Times New Roman"/>
+          <w:sz w:val="24"/>
+          <w:lang w:val="fr-FR"/>
+        </w:rPr>
+        <w:t>Notes Personnelles</w:t>
+      </w:r>
+    </w:p>
+    <w:p>
+      <w:pPr>
+        <w:pStyle w:val="ListParagraph"/>
+        <w:numPr>
+          <w:ilvl w:val="1"/>
+          <w:numId w:val="4"/>
+        </w:numPr>
+        <w:rPr>
+          <w:rFonts w:ascii="Times New Roman" w:hAnsi="Times New Roman" w:cs="Times New Roman"/>
+          <w:sz w:val="24"/>
+          <w:lang w:val="fr-FR"/>
+        </w:rPr>
+      </w:pPr>
+      <w:r>
+        <w:rPr>
+          <w:rFonts w:ascii="Times New Roman" w:hAnsi="Times New Roman" w:cs="Times New Roman"/>
+          <w:sz w:val="24"/>
+          <w:lang w:val="fr-FR"/>
+        </w:rPr>
+        <w:t>Exercices</w:t>
+      </w:r>
+    </w:p>
+    <w:p>
+      <w:pPr>
+        <w:pStyle w:val="ListParagraph"/>
+        <w:numPr>
+          <w:ilvl w:val="1"/>
+          <w:numId w:val="4"/>
+        </w:numPr>
+        <w:rPr>
+          <w:rFonts w:ascii="Times New Roman" w:hAnsi="Times New Roman" w:cs="Times New Roman"/>
+          <w:sz w:val="24"/>
+          <w:lang w:val="fr-FR"/>
+        </w:rPr>
+      </w:pPr>
+      <w:r>
+        <w:rPr>
+          <w:rFonts w:ascii="Times New Roman" w:hAnsi="Times New Roman" w:cs="Times New Roman"/>
+          <w:sz w:val="24"/>
+          <w:lang w:val="fr-FR"/>
+        </w:rPr>
+        <w:t>Projets</w:t>
       </w:r>
     </w:p>
     <w:p>
@@ -939,17 +1269,129 @@
           <w:sz w:val="24"/>
           <w:lang w:val="fr-FR"/>
         </w:rPr>
-        <w:t>Architecture-des-re</w:t>
-      </w:r>
-      <w:bookmarkStart w:id="0" w:name="_GoBack"/>
-      <w:bookmarkEnd w:id="0"/>
-      <w:r>
-        <w:rPr>
-          <w:rFonts w:ascii="Times New Roman" w:hAnsi="Times New Roman" w:cs="Times New Roman"/>
-          <w:sz w:val="24"/>
-          <w:lang w:val="fr-FR"/>
-        </w:rPr>
-        <w:t>seau</w:t>
+        <w:t>Architecture-des-</w:t>
+      </w:r>
+      <w:proofErr w:type="spellStart"/>
+      <w:r>
+        <w:rPr>
+          <w:rFonts w:ascii="Times New Roman" w:hAnsi="Times New Roman" w:cs="Times New Roman"/>
+          <w:sz w:val="24"/>
+          <w:lang w:val="fr-FR"/>
+        </w:rPr>
+        <w:t>reseau</w:t>
+      </w:r>
+      <w:proofErr w:type="spellEnd"/>
+    </w:p>
+    <w:p>
+      <w:pPr>
+        <w:pStyle w:val="ListParagraph"/>
+        <w:numPr>
+          <w:ilvl w:val="1"/>
+          <w:numId w:val="5"/>
+        </w:numPr>
+        <w:rPr>
+          <w:rFonts w:ascii="Times New Roman" w:hAnsi="Times New Roman" w:cs="Times New Roman"/>
+          <w:sz w:val="24"/>
+          <w:lang w:val="fr-FR"/>
+        </w:rPr>
+      </w:pPr>
+      <w:r>
+        <w:rPr>
+          <w:rFonts w:ascii="Times New Roman" w:hAnsi="Times New Roman" w:cs="Times New Roman"/>
+          <w:sz w:val="24"/>
+          <w:lang w:val="fr-FR"/>
+        </w:rPr>
+        <w:t>Plan de cours</w:t>
+      </w:r>
+    </w:p>
+    <w:p>
+      <w:pPr>
+        <w:pStyle w:val="ListParagraph"/>
+        <w:numPr>
+          <w:ilvl w:val="1"/>
+          <w:numId w:val="5"/>
+        </w:numPr>
+        <w:rPr>
+          <w:rFonts w:ascii="Times New Roman" w:hAnsi="Times New Roman" w:cs="Times New Roman"/>
+          <w:sz w:val="24"/>
+          <w:lang w:val="fr-FR"/>
+        </w:rPr>
+      </w:pPr>
+      <w:proofErr w:type="spellStart"/>
+      <w:r>
+        <w:rPr>
+          <w:rFonts w:ascii="Times New Roman" w:hAnsi="Times New Roman" w:cs="Times New Roman"/>
+          <w:sz w:val="24"/>
+          <w:lang w:val="fr-FR"/>
+        </w:rPr>
+        <w:t>Diasporama</w:t>
+      </w:r>
+      <w:proofErr w:type="spellEnd"/>
+    </w:p>
+    <w:p>
+      <w:pPr>
+        <w:pStyle w:val="ListParagraph"/>
+        <w:numPr>
+          <w:ilvl w:val="1"/>
+          <w:numId w:val="5"/>
+        </w:numPr>
+        <w:rPr>
+          <w:rFonts w:ascii="Times New Roman" w:hAnsi="Times New Roman" w:cs="Times New Roman"/>
+          <w:sz w:val="24"/>
+          <w:lang w:val="fr-FR"/>
+        </w:rPr>
+      </w:pPr>
+      <w:r>
+        <w:rPr>
+          <w:rFonts w:ascii="Times New Roman" w:hAnsi="Times New Roman" w:cs="Times New Roman"/>
+          <w:sz w:val="24"/>
+          <w:lang w:val="fr-FR"/>
+        </w:rPr>
+        <w:t>Notes Personnelles</w:t>
+      </w:r>
+    </w:p>
+    <w:p>
+      <w:pPr>
+        <w:pStyle w:val="ListParagraph"/>
+        <w:numPr>
+          <w:ilvl w:val="1"/>
+          <w:numId w:val="5"/>
+        </w:numPr>
+        <w:rPr>
+          <w:rFonts w:ascii="Times New Roman" w:hAnsi="Times New Roman" w:cs="Times New Roman"/>
+          <w:sz w:val="24"/>
+          <w:lang w:val="fr-FR"/>
+        </w:rPr>
+      </w:pPr>
+      <w:r>
+        <w:rPr>
+          <w:rFonts w:ascii="Times New Roman" w:hAnsi="Times New Roman" w:cs="Times New Roman"/>
+          <w:sz w:val="24"/>
+          <w:lang w:val="fr-FR"/>
+        </w:rPr>
+        <w:t>Exercices</w:t>
+      </w:r>
+    </w:p>
+    <w:p>
+      <w:pPr>
+        <w:pStyle w:val="ListParagraph"/>
+        <w:numPr>
+          <w:ilvl w:val="1"/>
+          <w:numId w:val="5"/>
+        </w:numPr>
+        <w:rPr>
+          <w:rFonts w:ascii="Times New Roman" w:hAnsi="Times New Roman" w:cs="Times New Roman"/>
+          <w:sz w:val="24"/>
+          <w:lang w:val="fr-FR"/>
+        </w:rPr>
+      </w:pPr>
+      <w:r>
+        <w:rPr>
+          <w:rFonts w:ascii="Times New Roman" w:hAnsi="Times New Roman" w:cs="Times New Roman"/>
+          <w:sz w:val="24"/>
+          <w:lang w:val="fr-FR"/>
+        </w:rPr>
+        <w:t>Projets</w:t>
       </w:r>
     </w:p>
     <w:p>
@@ -978,6 +1420,118 @@
       <w:pPr>
         <w:pStyle w:val="ListParagraph"/>
         <w:numPr>
+          <w:ilvl w:val="1"/>
+          <w:numId w:val="6"/>
+        </w:numPr>
+        <w:rPr>
+          <w:rFonts w:ascii="Times New Roman" w:hAnsi="Times New Roman" w:cs="Times New Roman"/>
+          <w:sz w:val="24"/>
+          <w:lang w:val="fr-FR"/>
+        </w:rPr>
+      </w:pPr>
+      <w:r>
+        <w:rPr>
+          <w:rFonts w:ascii="Times New Roman" w:hAnsi="Times New Roman" w:cs="Times New Roman"/>
+          <w:sz w:val="24"/>
+          <w:lang w:val="fr-FR"/>
+        </w:rPr>
+        <w:t>Plan de cours</w:t>
+      </w:r>
+    </w:p>
+    <w:p>
+      <w:pPr>
+        <w:pStyle w:val="ListParagraph"/>
+        <w:numPr>
+          <w:ilvl w:val="1"/>
+          <w:numId w:val="6"/>
+        </w:numPr>
+        <w:rPr>
+          <w:rFonts w:ascii="Times New Roman" w:hAnsi="Times New Roman" w:cs="Times New Roman"/>
+          <w:sz w:val="24"/>
+          <w:lang w:val="fr-FR"/>
+        </w:rPr>
+      </w:pPr>
+      <w:proofErr w:type="spellStart"/>
+      <w:r>
+        <w:rPr>
+          <w:rFonts w:ascii="Times New Roman" w:hAnsi="Times New Roman" w:cs="Times New Roman"/>
+          <w:sz w:val="24"/>
+          <w:lang w:val="fr-FR"/>
+        </w:rPr>
+        <w:t>Diasporama</w:t>
+      </w:r>
+      <w:proofErr w:type="spellEnd"/>
+    </w:p>
+    <w:p>
+      <w:pPr>
+        <w:pStyle w:val="ListParagraph"/>
+        <w:numPr>
+          <w:ilvl w:val="1"/>
+          <w:numId w:val="6"/>
+        </w:numPr>
+        <w:rPr>
+          <w:rFonts w:ascii="Times New Roman" w:hAnsi="Times New Roman" w:cs="Times New Roman"/>
+          <w:sz w:val="24"/>
+          <w:lang w:val="fr-FR"/>
+        </w:rPr>
+      </w:pPr>
+      <w:r>
+        <w:rPr>
+          <w:rFonts w:ascii="Times New Roman" w:hAnsi="Times New Roman" w:cs="Times New Roman"/>
+          <w:sz w:val="24"/>
+          <w:lang w:val="fr-FR"/>
+        </w:rPr>
+        <w:t>Notes Personnelles</w:t>
+      </w:r>
+    </w:p>
+    <w:p>
+      <w:pPr>
+        <w:pStyle w:val="ListParagraph"/>
+        <w:numPr>
+          <w:ilvl w:val="1"/>
+          <w:numId w:val="6"/>
+        </w:numPr>
+        <w:rPr>
+          <w:rFonts w:ascii="Times New Roman" w:hAnsi="Times New Roman" w:cs="Times New Roman"/>
+          <w:sz w:val="24"/>
+          <w:lang w:val="fr-FR"/>
+        </w:rPr>
+      </w:pPr>
+      <w:r>
+        <w:rPr>
+          <w:rFonts w:ascii="Times New Roman" w:hAnsi="Times New Roman" w:cs="Times New Roman"/>
+          <w:sz w:val="24"/>
+          <w:lang w:val="fr-FR"/>
+        </w:rPr>
+        <w:t>Exercices</w:t>
+      </w:r>
+    </w:p>
+    <w:p>
+      <w:pPr>
+        <w:pStyle w:val="ListParagraph"/>
+        <w:numPr>
+          <w:ilvl w:val="1"/>
+          <w:numId w:val="6"/>
+        </w:numPr>
+        <w:rPr>
+          <w:rFonts w:ascii="Times New Roman" w:hAnsi="Times New Roman" w:cs="Times New Roman"/>
+          <w:sz w:val="24"/>
+          <w:lang w:val="fr-FR"/>
+        </w:rPr>
+      </w:pPr>
+      <w:r>
+        <w:rPr>
+          <w:rFonts w:ascii="Times New Roman" w:hAnsi="Times New Roman" w:cs="Times New Roman"/>
+          <w:sz w:val="24"/>
+          <w:lang w:val="fr-FR"/>
+        </w:rPr>
+        <w:t>Projets</w:t>
+      </w:r>
+    </w:p>
+    <w:p>
+      <w:pPr>
+        <w:pStyle w:val="ListParagraph"/>
+        <w:numPr>
           <w:ilvl w:val="0"/>
           <w:numId w:val="3"/>
         </w:numPr>
@@ -998,6 +1552,306 @@
     </w:p>
     <w:p>
       <w:pPr>
+        <w:pStyle w:val="ListParagraph"/>
+        <w:numPr>
+          <w:ilvl w:val="1"/>
+          <w:numId w:val="7"/>
+        </w:numPr>
+        <w:rPr>
+          <w:rFonts w:ascii="Times New Roman" w:hAnsi="Times New Roman" w:cs="Times New Roman"/>
+          <w:sz w:val="24"/>
+          <w:lang w:val="fr-FR"/>
+        </w:rPr>
+      </w:pPr>
+      <w:r>
+        <w:rPr>
+          <w:rFonts w:ascii="Times New Roman" w:hAnsi="Times New Roman" w:cs="Times New Roman"/>
+          <w:sz w:val="24"/>
+          <w:lang w:val="fr-FR"/>
+        </w:rPr>
+        <w:t>Plan de cours</w:t>
+      </w:r>
+    </w:p>
+    <w:p>
+      <w:pPr>
+        <w:pStyle w:val="ListParagraph"/>
+        <w:numPr>
+          <w:ilvl w:val="1"/>
+          <w:numId w:val="7"/>
+        </w:numPr>
+        <w:rPr>
+          <w:rFonts w:ascii="Times New Roman" w:hAnsi="Times New Roman" w:cs="Times New Roman"/>
+          <w:sz w:val="24"/>
+          <w:lang w:val="fr-FR"/>
+        </w:rPr>
+      </w:pPr>
+      <w:proofErr w:type="spellStart"/>
+      <w:r>
+        <w:rPr>
+          <w:rFonts w:ascii="Times New Roman" w:hAnsi="Times New Roman" w:cs="Times New Roman"/>
+          <w:sz w:val="24"/>
+          <w:lang w:val="fr-FR"/>
+        </w:rPr>
+        <w:t>Diasporama</w:t>
+      </w:r>
+      <w:proofErr w:type="spellEnd"/>
+    </w:p>
+    <w:p>
+      <w:pPr>
+        <w:pStyle w:val="ListParagraph"/>
+        <w:numPr>
+          <w:ilvl w:val="1"/>
+          <w:numId w:val="7"/>
+        </w:numPr>
+        <w:rPr>
+          <w:rFonts w:ascii="Times New Roman" w:hAnsi="Times New Roman" w:cs="Times New Roman"/>
+          <w:sz w:val="24"/>
+          <w:lang w:val="fr-FR"/>
+        </w:rPr>
+      </w:pPr>
+      <w:r>
+        <w:rPr>
+          <w:rFonts w:ascii="Times New Roman" w:hAnsi="Times New Roman" w:cs="Times New Roman"/>
+          <w:sz w:val="24"/>
+          <w:lang w:val="fr-FR"/>
+        </w:rPr>
+        <w:t>Notes Personnelles</w:t>
+      </w:r>
+    </w:p>
+    <w:p>
+      <w:pPr>
+        <w:pStyle w:val="ListParagraph"/>
+        <w:numPr>
+          <w:ilvl w:val="1"/>
+          <w:numId w:val="7"/>
+        </w:numPr>
+        <w:rPr>
+          <w:rFonts w:ascii="Times New Roman" w:hAnsi="Times New Roman" w:cs="Times New Roman"/>
+          <w:sz w:val="24"/>
+          <w:lang w:val="fr-FR"/>
+        </w:rPr>
+      </w:pPr>
+      <w:r>
+        <w:rPr>
+          <w:rFonts w:ascii="Times New Roman" w:hAnsi="Times New Roman" w:cs="Times New Roman"/>
+          <w:sz w:val="24"/>
+          <w:lang w:val="fr-FR"/>
+        </w:rPr>
+        <w:t>Exercices</w:t>
+      </w:r>
+    </w:p>
+    <w:p>
+      <w:pPr>
+        <w:pStyle w:val="ListParagraph"/>
+        <w:numPr>
+          <w:ilvl w:val="1"/>
+          <w:numId w:val="7"/>
+        </w:numPr>
+        <w:rPr>
+          <w:rFonts w:ascii="Times New Roman" w:hAnsi="Times New Roman" w:cs="Times New Roman"/>
+          <w:sz w:val="24"/>
+          <w:lang w:val="fr-FR"/>
+        </w:rPr>
+      </w:pPr>
+      <w:r>
+        <w:rPr>
+          <w:rFonts w:ascii="Times New Roman" w:hAnsi="Times New Roman" w:cs="Times New Roman"/>
+          <w:sz w:val="24"/>
+          <w:lang w:val="fr-FR"/>
+        </w:rPr>
+        <w:t>Projets</w:t>
+      </w:r>
+    </w:p>
+    <w:p>
+      <w:pPr>
+        <w:pStyle w:val="ListParagraph"/>
+        <w:numPr>
+          <w:ilvl w:val="1"/>
+          <w:numId w:val="2"/>
+        </w:numPr>
+        <w:rPr>
+          <w:rFonts w:ascii="Times New Roman" w:hAnsi="Times New Roman" w:cs="Times New Roman"/>
+          <w:sz w:val="24"/>
+          <w:lang w:val="fr-FR"/>
+        </w:rPr>
+      </w:pPr>
+      <w:proofErr w:type="spellStart"/>
+      <w:r>
+        <w:rPr>
+          <w:rFonts w:ascii="Times New Roman" w:hAnsi="Times New Roman" w:cs="Times New Roman"/>
+          <w:sz w:val="24"/>
+          <w:lang w:val="fr-FR"/>
+        </w:rPr>
+        <w:t>Creation</w:t>
+      </w:r>
+      <w:proofErr w:type="spellEnd"/>
+      <w:r>
+        <w:rPr>
+          <w:rFonts w:ascii="Times New Roman" w:hAnsi="Times New Roman" w:cs="Times New Roman"/>
+          <w:sz w:val="24"/>
+          <w:lang w:val="fr-FR"/>
+        </w:rPr>
+        <w:t xml:space="preserve"> des </w:t>
+      </w:r>
+      <w:r>
+        <w:rPr>
+          <w:rFonts w:ascii="Times New Roman" w:hAnsi="Times New Roman" w:cs="Times New Roman"/>
+          <w:sz w:val="24"/>
+          <w:lang w:val="fr-FR"/>
+        </w:rPr>
+        <w:t>dossiers</w:t>
+      </w:r>
+      <w:r>
+        <w:rPr>
+          <w:rFonts w:ascii="Times New Roman" w:hAnsi="Times New Roman" w:cs="Times New Roman"/>
+          <w:sz w:val="24"/>
+          <w:lang w:val="fr-FR"/>
+        </w:rPr>
+        <w:t xml:space="preserve"> et des </w:t>
+      </w:r>
+      <w:proofErr w:type="spellStart"/>
+      <w:r>
+        <w:rPr>
+          <w:rFonts w:ascii="Times New Roman" w:hAnsi="Times New Roman" w:cs="Times New Roman"/>
+          <w:sz w:val="24"/>
+          <w:lang w:val="fr-FR"/>
+        </w:rPr>
+        <w:t>commits</w:t>
+      </w:r>
+      <w:proofErr w:type="spellEnd"/>
+      <w:r>
+        <w:rPr>
+          <w:rFonts w:ascii="Times New Roman" w:hAnsi="Times New Roman" w:cs="Times New Roman"/>
+          <w:sz w:val="24"/>
+          <w:lang w:val="fr-FR"/>
+        </w:rPr>
+        <w:t xml:space="preserve"> </w:t>
+      </w:r>
+      <w:proofErr w:type="spellStart"/>
+      <w:r>
+        <w:rPr>
+          <w:rFonts w:ascii="Times New Roman" w:hAnsi="Times New Roman" w:cs="Times New Roman"/>
+          <w:sz w:val="24"/>
+          <w:lang w:val="fr-FR"/>
+        </w:rPr>
+        <w:t>frequents</w:t>
+      </w:r>
+      <w:proofErr w:type="spellEnd"/>
+    </w:p>
+    <w:p>
+      <w:pPr>
+        <w:pStyle w:val="ListParagraph"/>
+        <w:numPr>
+          <w:ilvl w:val="2"/>
+          <w:numId w:val="2"/>
+        </w:numPr>
+        <w:rPr>
+          <w:rFonts w:ascii="Times New Roman" w:hAnsi="Times New Roman" w:cs="Times New Roman"/>
+          <w:sz w:val="24"/>
+          <w:lang w:val="fr-FR"/>
+        </w:rPr>
+      </w:pPr>
+      <w:r>
+        <w:rPr>
+          <w:rFonts w:ascii="Times New Roman" w:hAnsi="Times New Roman" w:cs="Times New Roman"/>
+          <w:sz w:val="24"/>
+          <w:lang w:val="fr-FR"/>
+        </w:rPr>
+        <w:t>dossier</w:t>
+      </w:r>
+      <w:r>
+        <w:rPr>
+          <w:rFonts w:ascii="Times New Roman" w:hAnsi="Times New Roman" w:cs="Times New Roman"/>
+          <w:sz w:val="24"/>
+          <w:lang w:val="fr-FR"/>
+        </w:rPr>
+        <w:t xml:space="preserve"> </w:t>
+      </w:r>
+      <w:r>
+        <w:rPr>
+          <w:rFonts w:ascii="Times New Roman" w:hAnsi="Times New Roman" w:cs="Times New Roman"/>
+          <w:b/>
+          <w:sz w:val="24"/>
+          <w:lang w:val="fr-FR"/>
+        </w:rPr>
+        <w:t>Business-Intelligence</w:t>
+      </w:r>
+    </w:p>
+    <w:p>
+      <w:pPr>
+        <w:pStyle w:val="ListParagraph"/>
+        <w:rPr>
+          <w:rFonts w:ascii="Times New Roman" w:hAnsi="Times New Roman" w:cs="Times New Roman"/>
+          <w:sz w:val="24"/>
+          <w:lang w:val="fr-FR"/>
+        </w:rPr>
+      </w:pPr>
+      <w:r>
+        <w:rPr>
+          <w:rFonts w:ascii="Times New Roman" w:hAnsi="Times New Roman" w:cs="Times New Roman"/>
+          <w:sz w:val="24"/>
+          <w:lang w:val="fr-FR"/>
+        </w:rPr>
+        <w:drawing>
+          <wp:anchor distT="0" distB="0" distL="114300" distR="114300" simplePos="0" relativeHeight="251665408" behindDoc="0" locked="0" layoutInCell="1" allowOverlap="1" wp14:anchorId="3D939213" wp14:editId="6157C19C">
+            <wp:simplePos x="0" y="0"/>
+            <wp:positionH relativeFrom="column">
+              <wp:posOffset>47625</wp:posOffset>
+            </wp:positionH>
+            <wp:positionV relativeFrom="paragraph">
+              <wp:posOffset>64135</wp:posOffset>
+            </wp:positionV>
+            <wp:extent cx="5496560" cy="2790825"/>
+            <wp:effectExtent l="0" t="0" r="8890" b="9525"/>
+            <wp:wrapSquare wrapText="bothSides"/>
+            <wp:docPr id="5" name="Picture 5"/>
+            <wp:cNvGraphicFramePr>
+              <a:graphicFrameLocks xmlns:a="http://schemas.openxmlformats.org/drawingml/2006/main" noChangeAspect="1"/>
+            </wp:cNvGraphicFramePr>
+            <a:graphic xmlns:a="http://schemas.openxmlformats.org/drawingml/2006/main">
+              <a:graphicData uri="http://schemas.openxmlformats.org/drawingml/2006/picture">
+                <pic:pic xmlns:pic="http://schemas.openxmlformats.org/drawingml/2006/picture">
+                  <pic:nvPicPr>
+                    <pic:cNvPr id="1" name=""/>
+                    <pic:cNvPicPr/>
+                  </pic:nvPicPr>
+                  <pic:blipFill>
+                    <a:blip r:embed="rId12">
+                      <a:extLst>
+                        <a:ext uri="{28A0092B-C50C-407E-A947-70E740481C1C}">
+                          <a14:useLocalDpi xmlns:a14="http://schemas.microsoft.com/office/drawing/2010/main" val="0"/>
+                        </a:ext>
+                      </a:extLst>
+                    </a:blip>
+                    <a:stretch>
+                      <a:fillRect/>
+                    </a:stretch>
+                  </pic:blipFill>
+                  <pic:spPr>
+                    <a:xfrm>
+                      <a:off x="0" y="0"/>
+                      <a:ext cx="5496560" cy="2790825"/>
+                    </a:xfrm>
+                    <a:prstGeom prst="rect">
+                      <a:avLst/>
+                    </a:prstGeom>
+                  </pic:spPr>
+                </pic:pic>
+              </a:graphicData>
+            </a:graphic>
+            <wp14:sizeRelH relativeFrom="page">
+              <wp14:pctWidth>0</wp14:pctWidth>
+            </wp14:sizeRelH>
+            <wp14:sizeRelV relativeFrom="page">
+              <wp14:pctHeight>0</wp14:pctHeight>
+            </wp14:sizeRelV>
+          </wp:anchor>
+        </w:drawing>
+      </w:r>
+    </w:p>
+    <w:p>
+      <w:pPr>
+        <w:pStyle w:val="ListParagraph"/>
         <w:ind w:left="360"/>
         <w:rPr>
           <w:rFonts w:ascii="Times New Roman" w:hAnsi="Times New Roman" w:cs="Times New Roman"/>
@@ -1005,6 +1859,663 @@
           <w:lang w:val="fr-FR"/>
         </w:rPr>
       </w:pPr>
+    </w:p>
+    <w:p>
+      <w:pPr>
+        <w:pStyle w:val="ListParagraph"/>
+        <w:numPr>
+          <w:ilvl w:val="2"/>
+          <w:numId w:val="2"/>
+        </w:numPr>
+        <w:rPr>
+          <w:rFonts w:ascii="Times New Roman" w:hAnsi="Times New Roman" w:cs="Times New Roman"/>
+          <w:b/>
+          <w:sz w:val="24"/>
+          <w:lang w:val="fr-FR"/>
+        </w:rPr>
+      </w:pPr>
+      <w:r>
+        <w:rPr>
+          <w:rFonts w:ascii="Times New Roman" w:hAnsi="Times New Roman" w:cs="Times New Roman"/>
+          <w:b/>
+          <w:sz w:val="24"/>
+          <w:lang w:val="fr-FR"/>
+        </w:rPr>
+        <w:lastRenderedPageBreak/>
+        <w:t>Dossier</w:t>
+      </w:r>
+      <w:r>
+        <w:rPr>
+          <w:rFonts w:ascii="Times New Roman" w:hAnsi="Times New Roman" w:cs="Times New Roman"/>
+          <w:b/>
+          <w:sz w:val="24"/>
+          <w:lang w:val="fr-FR"/>
+        </w:rPr>
+        <w:t xml:space="preserve"> Architecture des </w:t>
+      </w:r>
+      <w:proofErr w:type="spellStart"/>
+      <w:r>
+        <w:rPr>
+          <w:rFonts w:ascii="Times New Roman" w:hAnsi="Times New Roman" w:cs="Times New Roman"/>
+          <w:b/>
+          <w:sz w:val="24"/>
+          <w:lang w:val="fr-FR"/>
+        </w:rPr>
+        <w:t>reseaux</w:t>
+      </w:r>
+      <w:proofErr w:type="spellEnd"/>
+    </w:p>
+    <w:p>
+      <w:pPr>
+        <w:pStyle w:val="ListParagraph"/>
+        <w:rPr>
+          <w:rFonts w:ascii="Times New Roman" w:hAnsi="Times New Roman" w:cs="Times New Roman"/>
+          <w:b/>
+          <w:sz w:val="24"/>
+          <w:lang w:val="fr-FR"/>
+        </w:rPr>
+      </w:pPr>
+      <w:r>
+        <w:rPr>
+          <w:rFonts w:ascii="Times New Roman" w:hAnsi="Times New Roman" w:cs="Times New Roman"/>
+          <w:b/>
+          <w:sz w:val="24"/>
+          <w:lang w:val="fr-FR"/>
+        </w:rPr>
+        <w:drawing>
+          <wp:anchor distT="0" distB="0" distL="114300" distR="114300" simplePos="0" relativeHeight="251662336" behindDoc="0" locked="0" layoutInCell="1" allowOverlap="1" wp14:anchorId="61F2834D" wp14:editId="2FA3FBA3">
+            <wp:simplePos x="0" y="0"/>
+            <wp:positionH relativeFrom="column">
+              <wp:posOffset>457200</wp:posOffset>
+            </wp:positionH>
+            <wp:positionV relativeFrom="paragraph">
+              <wp:posOffset>2540</wp:posOffset>
+            </wp:positionV>
+            <wp:extent cx="5591955" cy="1876687"/>
+            <wp:effectExtent l="0" t="0" r="0" b="9525"/>
+            <wp:wrapSquare wrapText="bothSides"/>
+            <wp:docPr id="6" name="Picture 6"/>
+            <wp:cNvGraphicFramePr>
+              <a:graphicFrameLocks xmlns:a="http://schemas.openxmlformats.org/drawingml/2006/main" noChangeAspect="1"/>
+            </wp:cNvGraphicFramePr>
+            <a:graphic xmlns:a="http://schemas.openxmlformats.org/drawingml/2006/main">
+              <a:graphicData uri="http://schemas.openxmlformats.org/drawingml/2006/picture">
+                <pic:pic xmlns:pic="http://schemas.openxmlformats.org/drawingml/2006/picture">
+                  <pic:nvPicPr>
+                    <pic:cNvPr id="1" name=""/>
+                    <pic:cNvPicPr/>
+                  </pic:nvPicPr>
+                  <pic:blipFill>
+                    <a:blip r:embed="rId13">
+                      <a:extLst>
+                        <a:ext uri="{28A0092B-C50C-407E-A947-70E740481C1C}">
+                          <a14:useLocalDpi xmlns:a14="http://schemas.microsoft.com/office/drawing/2010/main" val="0"/>
+                        </a:ext>
+                      </a:extLst>
+                    </a:blip>
+                    <a:stretch>
+                      <a:fillRect/>
+                    </a:stretch>
+                  </pic:blipFill>
+                  <pic:spPr>
+                    <a:xfrm>
+                      <a:off x="0" y="0"/>
+                      <a:ext cx="5591955" cy="1876687"/>
+                    </a:xfrm>
+                    <a:prstGeom prst="rect">
+                      <a:avLst/>
+                    </a:prstGeom>
+                  </pic:spPr>
+                </pic:pic>
+              </a:graphicData>
+            </a:graphic>
+            <wp14:sizeRelH relativeFrom="page">
+              <wp14:pctWidth>0</wp14:pctWidth>
+            </wp14:sizeRelH>
+            <wp14:sizeRelV relativeFrom="page">
+              <wp14:pctHeight>0</wp14:pctHeight>
+            </wp14:sizeRelV>
+          </wp:anchor>
+        </w:drawing>
+      </w:r>
+    </w:p>
+    <w:p>
+      <w:pPr>
+        <w:pStyle w:val="ListParagraph"/>
+        <w:numPr>
+          <w:ilvl w:val="2"/>
+          <w:numId w:val="2"/>
+        </w:numPr>
+        <w:rPr>
+          <w:rFonts w:ascii="Times New Roman" w:hAnsi="Times New Roman" w:cs="Times New Roman"/>
+          <w:b/>
+          <w:sz w:val="24"/>
+          <w:lang w:val="fr-FR"/>
+        </w:rPr>
+      </w:pPr>
+      <w:r>
+        <w:rPr>
+          <w:rFonts w:ascii="Times New Roman" w:hAnsi="Times New Roman" w:cs="Times New Roman"/>
+          <w:b/>
+          <w:sz w:val="24"/>
+          <w:lang w:val="fr-FR"/>
+        </w:rPr>
+        <w:t>Dossier Gestion des risques</w:t>
+      </w:r>
+    </w:p>
+    <w:p>
+      <w:pPr>
+        <w:pStyle w:val="ListParagraph"/>
+        <w:rPr>
+          <w:rFonts w:ascii="Times New Roman" w:hAnsi="Times New Roman" w:cs="Times New Roman"/>
+          <w:b/>
+          <w:sz w:val="24"/>
+          <w:lang w:val="fr-FR"/>
+        </w:rPr>
+      </w:pPr>
+      <w:r>
+        <w:rPr>
+          <w:rFonts w:ascii="Times New Roman" w:hAnsi="Times New Roman" w:cs="Times New Roman"/>
+          <w:b/>
+          <w:sz w:val="24"/>
+          <w:lang w:val="fr-FR"/>
+        </w:rPr>
+        <w:drawing>
+          <wp:anchor distT="0" distB="0" distL="114300" distR="114300" simplePos="0" relativeHeight="251663360" behindDoc="0" locked="0" layoutInCell="1" allowOverlap="1">
+            <wp:simplePos x="0" y="0"/>
+            <wp:positionH relativeFrom="column">
+              <wp:posOffset>457200</wp:posOffset>
+            </wp:positionH>
+            <wp:positionV relativeFrom="paragraph">
+              <wp:posOffset>3175</wp:posOffset>
+            </wp:positionV>
+            <wp:extent cx="5763429" cy="2314898"/>
+            <wp:effectExtent l="0" t="0" r="8890" b="9525"/>
+            <wp:wrapSquare wrapText="bothSides"/>
+            <wp:docPr id="7" name="Picture 7"/>
+            <wp:cNvGraphicFramePr>
+              <a:graphicFrameLocks xmlns:a="http://schemas.openxmlformats.org/drawingml/2006/main" noChangeAspect="1"/>
+            </wp:cNvGraphicFramePr>
+            <a:graphic xmlns:a="http://schemas.openxmlformats.org/drawingml/2006/main">
+              <a:graphicData uri="http://schemas.openxmlformats.org/drawingml/2006/picture">
+                <pic:pic xmlns:pic="http://schemas.openxmlformats.org/drawingml/2006/picture">
+                  <pic:nvPicPr>
+                    <pic:cNvPr id="1" name=""/>
+                    <pic:cNvPicPr/>
+                  </pic:nvPicPr>
+                  <pic:blipFill>
+                    <a:blip r:embed="rId14">
+                      <a:extLst>
+                        <a:ext uri="{28A0092B-C50C-407E-A947-70E740481C1C}">
+                          <a14:useLocalDpi xmlns:a14="http://schemas.microsoft.com/office/drawing/2010/main" val="0"/>
+                        </a:ext>
+                      </a:extLst>
+                    </a:blip>
+                    <a:stretch>
+                      <a:fillRect/>
+                    </a:stretch>
+                  </pic:blipFill>
+                  <pic:spPr>
+                    <a:xfrm>
+                      <a:off x="0" y="0"/>
+                      <a:ext cx="5763429" cy="2314898"/>
+                    </a:xfrm>
+                    <a:prstGeom prst="rect">
+                      <a:avLst/>
+                    </a:prstGeom>
+                  </pic:spPr>
+                </pic:pic>
+              </a:graphicData>
+            </a:graphic>
+            <wp14:sizeRelH relativeFrom="page">
+              <wp14:pctWidth>0</wp14:pctWidth>
+            </wp14:sizeRelH>
+            <wp14:sizeRelV relativeFrom="page">
+              <wp14:pctHeight>0</wp14:pctHeight>
+            </wp14:sizeRelV>
+          </wp:anchor>
+        </w:drawing>
+      </w:r>
+    </w:p>
+    <w:p>
+      <w:pPr>
+        <w:pStyle w:val="ListParagraph"/>
+        <w:rPr>
+          <w:rFonts w:ascii="Times New Roman" w:hAnsi="Times New Roman" w:cs="Times New Roman"/>
+          <w:b/>
+          <w:sz w:val="24"/>
+          <w:lang w:val="fr-FR"/>
+        </w:rPr>
+      </w:pPr>
+    </w:p>
+    <w:p>
+      <w:pPr>
+        <w:pStyle w:val="ListParagraph"/>
+        <w:numPr>
+          <w:ilvl w:val="2"/>
+          <w:numId w:val="2"/>
+        </w:numPr>
+        <w:rPr>
+          <w:rFonts w:ascii="Times New Roman" w:hAnsi="Times New Roman" w:cs="Times New Roman"/>
+          <w:b/>
+          <w:sz w:val="24"/>
+          <w:lang w:val="fr-FR"/>
+        </w:rPr>
+      </w:pPr>
+      <w:r>
+        <w:rPr>
+          <w:rFonts w:ascii="Times New Roman" w:hAnsi="Times New Roman" w:cs="Times New Roman"/>
+          <w:b/>
+          <w:sz w:val="24"/>
+          <w:lang w:val="fr-FR"/>
+        </w:rPr>
+        <w:t>Dossier Gestion de projet</w:t>
+      </w:r>
+    </w:p>
+    <w:p>
+      <w:pPr>
+        <w:pStyle w:val="ListParagraph"/>
+        <w:rPr>
+          <w:rFonts w:ascii="Times New Roman" w:hAnsi="Times New Roman" w:cs="Times New Roman"/>
+          <w:b/>
+          <w:sz w:val="24"/>
+          <w:lang w:val="fr-FR"/>
+        </w:rPr>
+      </w:pPr>
+      <w:r>
+        <w:rPr>
+          <w:rFonts w:ascii="Times New Roman" w:hAnsi="Times New Roman" w:cs="Times New Roman"/>
+          <w:b/>
+          <w:sz w:val="24"/>
+          <w:lang w:val="fr-FR"/>
+        </w:rPr>
+        <w:drawing>
+          <wp:anchor distT="0" distB="0" distL="114300" distR="114300" simplePos="0" relativeHeight="251664384" behindDoc="0" locked="0" layoutInCell="1" allowOverlap="1" wp14:anchorId="4D770607" wp14:editId="6A2F2BC2">
+            <wp:simplePos x="0" y="0"/>
+            <wp:positionH relativeFrom="column">
+              <wp:posOffset>457200</wp:posOffset>
+            </wp:positionH>
+            <wp:positionV relativeFrom="paragraph">
+              <wp:posOffset>3810</wp:posOffset>
+            </wp:positionV>
+            <wp:extent cx="5668166" cy="1924319"/>
+            <wp:effectExtent l="0" t="0" r="0" b="0"/>
+            <wp:wrapSquare wrapText="bothSides"/>
+            <wp:docPr id="8" name="Picture 8"/>
+            <wp:cNvGraphicFramePr>
+              <a:graphicFrameLocks xmlns:a="http://schemas.openxmlformats.org/drawingml/2006/main" noChangeAspect="1"/>
+            </wp:cNvGraphicFramePr>
+            <a:graphic xmlns:a="http://schemas.openxmlformats.org/drawingml/2006/main">
+              <a:graphicData uri="http://schemas.openxmlformats.org/drawingml/2006/picture">
+                <pic:pic xmlns:pic="http://schemas.openxmlformats.org/drawingml/2006/picture">
+                  <pic:nvPicPr>
+                    <pic:cNvPr id="1" name=""/>
+                    <pic:cNvPicPr/>
+                  </pic:nvPicPr>
+                  <pic:blipFill>
+                    <a:blip r:embed="rId15">
+                      <a:extLst>
+                        <a:ext uri="{28A0092B-C50C-407E-A947-70E740481C1C}">
+                          <a14:useLocalDpi xmlns:a14="http://schemas.microsoft.com/office/drawing/2010/main" val="0"/>
+                        </a:ext>
+                      </a:extLst>
+                    </a:blip>
+                    <a:stretch>
+                      <a:fillRect/>
+                    </a:stretch>
+                  </pic:blipFill>
+                  <pic:spPr>
+                    <a:xfrm>
+                      <a:off x="0" y="0"/>
+                      <a:ext cx="5668166" cy="1924319"/>
+                    </a:xfrm>
+                    <a:prstGeom prst="rect">
+                      <a:avLst/>
+                    </a:prstGeom>
+                  </pic:spPr>
+                </pic:pic>
+              </a:graphicData>
+            </a:graphic>
+            <wp14:sizeRelH relativeFrom="page">
+              <wp14:pctWidth>0</wp14:pctWidth>
+            </wp14:sizeRelH>
+            <wp14:sizeRelV relativeFrom="page">
+              <wp14:pctHeight>0</wp14:pctHeight>
+            </wp14:sizeRelV>
+          </wp:anchor>
+        </w:drawing>
+      </w:r>
+    </w:p>
+    <w:p>
+      <w:pPr>
+        <w:ind w:firstLine="720"/>
+        <w:rPr>
+          <w:lang w:val="fr-FR"/>
+        </w:rPr>
+      </w:pPr>
+    </w:p>
+    <w:p>
+      <w:pPr>
+        <w:ind w:firstLine="720"/>
+        <w:rPr>
+          <w:lang w:val="fr-FR"/>
+        </w:rPr>
+      </w:pPr>
+    </w:p>
+    <w:p>
+      <w:pPr>
+        <w:pStyle w:val="ListParagraph"/>
+        <w:numPr>
+          <w:ilvl w:val="1"/>
+          <w:numId w:val="2"/>
+        </w:numPr>
+        <w:rPr>
+          <w:lang w:val="fr-FR"/>
+        </w:rPr>
+      </w:pPr>
+      <w:r>
+        <w:rPr>
+          <w:lang w:val="fr-FR"/>
+        </w:rPr>
+        <w:lastRenderedPageBreak/>
+        <w:t>Cr</w:t>
+      </w:r>
+      <w:r>
+        <w:rPr>
+          <w:lang w:val="fr-FR"/>
+        </w:rPr>
+        <w:t>éation des sous-dossiers et d</w:t>
+      </w:r>
+      <w:r>
+        <w:rPr>
+          <w:lang w:val="fr-FR"/>
+        </w:rPr>
+        <w:t xml:space="preserve">es </w:t>
+      </w:r>
+      <w:proofErr w:type="spellStart"/>
+      <w:r>
+        <w:rPr>
+          <w:lang w:val="fr-FR"/>
+        </w:rPr>
+        <w:t>commits</w:t>
+      </w:r>
+      <w:proofErr w:type="spellEnd"/>
+    </w:p>
+    <w:p>
+      <w:pPr>
+        <w:pStyle w:val="ListParagraph"/>
+        <w:numPr>
+          <w:ilvl w:val="2"/>
+          <w:numId w:val="2"/>
+        </w:numPr>
+        <w:rPr>
+          <w:lang w:val="fr-FR"/>
+        </w:rPr>
+      </w:pPr>
+      <w:r>
+        <w:rPr>
+          <w:lang w:val="fr-FR"/>
+        </w:rPr>
+        <w:drawing>
+          <wp:anchor distT="0" distB="0" distL="114300" distR="114300" simplePos="0" relativeHeight="251666432" behindDoc="0" locked="0" layoutInCell="1" allowOverlap="1" wp14:anchorId="0BCD6EF5" wp14:editId="6326540A">
+            <wp:simplePos x="0" y="0"/>
+            <wp:positionH relativeFrom="column">
+              <wp:posOffset>228600</wp:posOffset>
+            </wp:positionH>
+            <wp:positionV relativeFrom="paragraph">
+              <wp:posOffset>187325</wp:posOffset>
+            </wp:positionV>
+            <wp:extent cx="5895975" cy="3819525"/>
+            <wp:effectExtent l="0" t="0" r="9525" b="9525"/>
+            <wp:wrapSquare wrapText="bothSides"/>
+            <wp:docPr id="9" name="Picture 9"/>
+            <wp:cNvGraphicFramePr>
+              <a:graphicFrameLocks xmlns:a="http://schemas.openxmlformats.org/drawingml/2006/main" noChangeAspect="1"/>
+            </wp:cNvGraphicFramePr>
+            <a:graphic xmlns:a="http://schemas.openxmlformats.org/drawingml/2006/main">
+              <a:graphicData uri="http://schemas.openxmlformats.org/drawingml/2006/picture">
+                <pic:pic xmlns:pic="http://schemas.openxmlformats.org/drawingml/2006/picture">
+                  <pic:nvPicPr>
+                    <pic:cNvPr id="1" name=""/>
+                    <pic:cNvPicPr/>
+                  </pic:nvPicPr>
+                  <pic:blipFill rotWithShape="1">
+                    <a:blip r:embed="rId16">
+                      <a:extLst>
+                        <a:ext uri="{28A0092B-C50C-407E-A947-70E740481C1C}">
+                          <a14:useLocalDpi xmlns:a14="http://schemas.microsoft.com/office/drawing/2010/main" val="0"/>
+                        </a:ext>
+                      </a:extLst>
+                    </a:blip>
+                    <a:srcRect r="802" b="18771"/>
+                    <a:stretch/>
+                  </pic:blipFill>
+                  <pic:spPr bwMode="auto">
+                    <a:xfrm>
+                      <a:off x="0" y="0"/>
+                      <a:ext cx="5895975" cy="3819525"/>
+                    </a:xfrm>
+                    <a:prstGeom prst="rect">
+                      <a:avLst/>
+                    </a:prstGeom>
+                    <a:ln>
+                      <a:noFill/>
+                    </a:ln>
+                    <a:extLst>
+                      <a:ext uri="{53640926-AAD7-44D8-BBD7-CCE9431645EC}">
+                        <a14:shadowObscured xmlns:a14="http://schemas.microsoft.com/office/drawing/2010/main"/>
+                      </a:ext>
+                    </a:extLst>
+                  </pic:spPr>
+                </pic:pic>
+              </a:graphicData>
+            </a:graphic>
+            <wp14:sizeRelH relativeFrom="page">
+              <wp14:pctWidth>0</wp14:pctWidth>
+            </wp14:sizeRelH>
+            <wp14:sizeRelV relativeFrom="page">
+              <wp14:pctHeight>0</wp14:pctHeight>
+            </wp14:sizeRelV>
+          </wp:anchor>
+        </w:drawing>
+      </w:r>
+      <w:r>
+        <w:rPr>
+          <w:lang w:val="fr-FR"/>
+        </w:rPr>
+        <w:t>Sous dossiers du dossier Business Intelligence</w:t>
+      </w:r>
+    </w:p>
+    <w:p>
+      <w:pPr>
+        <w:pStyle w:val="ListParagraph"/>
+        <w:ind w:left="360"/>
+        <w:rPr>
+          <w:lang w:val="fr-FR"/>
+        </w:rPr>
+      </w:pPr>
+    </w:p>
+    <w:p>
+      <w:pPr>
+        <w:rPr>
+          <w:lang w:val="fr-FR"/>
+        </w:rPr>
+      </w:pPr>
+    </w:p>
+    <w:p>
+      <w:pPr>
+        <w:rPr>
+          <w:lang w:val="fr-FR"/>
+        </w:rPr>
+      </w:pPr>
+    </w:p>
+    <w:p>
+      <w:pPr>
+        <w:rPr>
+          <w:lang w:val="fr-FR"/>
+        </w:rPr>
+      </w:pPr>
+    </w:p>
+    <w:p>
+      <w:pPr>
+        <w:rPr>
+          <w:lang w:val="fr-FR"/>
+        </w:rPr>
+      </w:pPr>
+    </w:p>
+    <w:p>
+      <w:pPr>
+        <w:rPr>
+          <w:lang w:val="fr-FR"/>
+        </w:rPr>
+      </w:pPr>
+    </w:p>
+    <w:p>
+      <w:pPr>
+        <w:rPr>
+          <w:lang w:val="fr-FR"/>
+        </w:rPr>
+      </w:pPr>
+    </w:p>
+    <w:p>
+      <w:pPr>
+        <w:rPr>
+          <w:lang w:val="fr-FR"/>
+        </w:rPr>
+      </w:pPr>
+    </w:p>
+    <w:p>
+      <w:pPr>
+        <w:rPr>
+          <w:lang w:val="fr-FR"/>
+        </w:rPr>
+      </w:pPr>
+    </w:p>
+    <w:p>
+      <w:pPr>
+        <w:rPr>
+          <w:lang w:val="fr-FR"/>
+        </w:rPr>
+      </w:pPr>
+    </w:p>
+    <w:p>
+      <w:pPr>
+        <w:pStyle w:val="ListParagraph"/>
+        <w:numPr>
+          <w:ilvl w:val="2"/>
+          <w:numId w:val="2"/>
+        </w:numPr>
+        <w:rPr>
+          <w:lang w:val="fr-FR"/>
+        </w:rPr>
+      </w:pPr>
+      <w:r>
+        <w:rPr>
+          <w:lang w:val="fr-FR"/>
+        </w:rPr>
+        <w:lastRenderedPageBreak/>
+        <w:drawing>
+          <wp:anchor distT="0" distB="0" distL="114300" distR="114300" simplePos="0" relativeHeight="251667456" behindDoc="0" locked="0" layoutInCell="1" allowOverlap="1" wp14:anchorId="33083868" wp14:editId="5D68CA9E">
+            <wp:simplePos x="0" y="0"/>
+            <wp:positionH relativeFrom="margin">
+              <wp:align>right</wp:align>
+            </wp:positionH>
+            <wp:positionV relativeFrom="paragraph">
+              <wp:posOffset>234950</wp:posOffset>
+            </wp:positionV>
+            <wp:extent cx="5943600" cy="4610100"/>
+            <wp:effectExtent l="0" t="0" r="0" b="0"/>
+            <wp:wrapSquare wrapText="bothSides"/>
+            <wp:docPr id="10" name="Picture 10"/>
+            <wp:cNvGraphicFramePr>
+              <a:graphicFrameLocks xmlns:a="http://schemas.openxmlformats.org/drawingml/2006/main" noChangeAspect="1"/>
+            </wp:cNvGraphicFramePr>
+            <a:graphic xmlns:a="http://schemas.openxmlformats.org/drawingml/2006/main">
+              <a:graphicData uri="http://schemas.openxmlformats.org/drawingml/2006/picture">
+                <pic:pic xmlns:pic="http://schemas.openxmlformats.org/drawingml/2006/picture">
+                  <pic:nvPicPr>
+                    <pic:cNvPr id="1" name=""/>
+                    <pic:cNvPicPr/>
+                  </pic:nvPicPr>
+                  <pic:blipFill rotWithShape="1">
+                    <a:blip r:embed="rId17">
+                      <a:extLst>
+                        <a:ext uri="{28A0092B-C50C-407E-A947-70E740481C1C}">
+                          <a14:useLocalDpi xmlns:a14="http://schemas.microsoft.com/office/drawing/2010/main" val="0"/>
+                        </a:ext>
+                      </a:extLst>
+                    </a:blip>
+                    <a:srcRect t="2999" b="6274"/>
+                    <a:stretch/>
+                  </pic:blipFill>
+                  <pic:spPr bwMode="auto">
+                    <a:xfrm>
+                      <a:off x="0" y="0"/>
+                      <a:ext cx="5943600" cy="4610100"/>
+                    </a:xfrm>
+                    <a:prstGeom prst="rect">
+                      <a:avLst/>
+                    </a:prstGeom>
+                    <a:ln>
+                      <a:noFill/>
+                    </a:ln>
+                    <a:extLst>
+                      <a:ext uri="{53640926-AAD7-44D8-BBD7-CCE9431645EC}">
+                        <a14:shadowObscured xmlns:a14="http://schemas.microsoft.com/office/drawing/2010/main"/>
+                      </a:ext>
+                    </a:extLst>
+                  </pic:spPr>
+                </pic:pic>
+              </a:graphicData>
+            </a:graphic>
+            <wp14:sizeRelH relativeFrom="page">
+              <wp14:pctWidth>0</wp14:pctWidth>
+            </wp14:sizeRelH>
+            <wp14:sizeRelV relativeFrom="page">
+              <wp14:pctHeight>0</wp14:pctHeight>
+            </wp14:sizeRelV>
+          </wp:anchor>
+        </w:drawing>
+      </w:r>
+      <w:r>
+        <w:rPr>
+          <w:lang w:val="fr-FR"/>
+        </w:rPr>
+        <w:t>Sous dossiers du dossier Architecture-des-réseaux</w:t>
+      </w:r>
+    </w:p>
+    <w:p>
+      <w:pPr>
+        <w:pStyle w:val="ListParagraph"/>
+        <w:rPr>
+          <w:lang w:val="fr-FR"/>
+        </w:rPr>
+      </w:pPr>
+    </w:p>
+    <w:p>
+      <w:pPr>
+        <w:pStyle w:val="ListParagraph"/>
+        <w:rPr>
+          <w:lang w:val="fr-FR"/>
+        </w:rPr>
+      </w:pPr>
+    </w:p>
+    <w:p>
+      <w:pPr>
+        <w:pStyle w:val="ListParagraph"/>
+        <w:rPr>
+          <w:lang w:val="fr-FR"/>
+        </w:rPr>
+      </w:pPr>
+    </w:p>
+    <w:p>
+      <w:pPr>
+        <w:rPr>
+          <w:lang w:val="fr-FR"/>
+        </w:rPr>
+      </w:pPr>
+      <w:bookmarkStart w:id="0" w:name="_GoBack"/>
+      <w:bookmarkEnd w:id="0"/>
     </w:p>
     <w:sectPr>
       <w:pgSz w:w="12240" w:h="15840"/>
@@ -1271,6 +2782,458 @@
     </w:lvl>
   </w:abstractNum>
   <w:abstractNum w:abstractNumId="2">
+    <w:nsid w:val="33847E05"/>
+    <w:multiLevelType w:val="hybridMultilevel"/>
+    <w:tmpl w:val="90404B1E"/>
+    <w:lvl w:ilvl="0" w:tplc="62E09D40">
+      <w:start w:val="2"/>
+      <w:numFmt w:val="bullet"/>
+      <w:lvlText w:val="-"/>
+      <w:lvlJc w:val="left"/>
+      <w:pPr>
+        <w:ind w:left="720" w:hanging="360"/>
+      </w:pPr>
+      <w:rPr>
+        <w:rFonts w:ascii="Times New Roman" w:eastAsiaTheme="minorHAnsi" w:hAnsi="Times New Roman" w:cs="Times New Roman" w:hint="default"/>
+      </w:rPr>
+    </w:lvl>
+    <w:lvl w:ilvl="1" w:tplc="0409000B">
+      <w:start w:val="1"/>
+      <w:numFmt w:val="bullet"/>
+      <w:lvlText w:val=""/>
+      <w:lvlJc w:val="left"/>
+      <w:pPr>
+        <w:ind w:left="1440" w:hanging="360"/>
+      </w:pPr>
+      <w:rPr>
+        <w:rFonts w:ascii="Wingdings" w:hAnsi="Wingdings" w:hint="default"/>
+      </w:rPr>
+    </w:lvl>
+    <w:lvl w:ilvl="2" w:tplc="04090005" w:tentative="1">
+      <w:start w:val="1"/>
+      <w:numFmt w:val="bullet"/>
+      <w:lvlText w:val=""/>
+      <w:lvlJc w:val="left"/>
+      <w:pPr>
+        <w:ind w:left="2160" w:hanging="360"/>
+      </w:pPr>
+      <w:rPr>
+        <w:rFonts w:ascii="Wingdings" w:hAnsi="Wingdings" w:hint="default"/>
+      </w:rPr>
+    </w:lvl>
+    <w:lvl w:ilvl="3" w:tplc="04090001" w:tentative="1">
+      <w:start w:val="1"/>
+      <w:numFmt w:val="bullet"/>
+      <w:lvlText w:val=""/>
+      <w:lvlJc w:val="left"/>
+      <w:pPr>
+        <w:ind w:left="2880" w:hanging="360"/>
+      </w:pPr>
+      <w:rPr>
+        <w:rFonts w:ascii="Symbol" w:hAnsi="Symbol" w:hint="default"/>
+      </w:rPr>
+    </w:lvl>
+    <w:lvl w:ilvl="4" w:tplc="04090003" w:tentative="1">
+      <w:start w:val="1"/>
+      <w:numFmt w:val="bullet"/>
+      <w:lvlText w:val="o"/>
+      <w:lvlJc w:val="left"/>
+      <w:pPr>
+        <w:ind w:left="3600" w:hanging="360"/>
+      </w:pPr>
+      <w:rPr>
+        <w:rFonts w:ascii="Courier New" w:hAnsi="Courier New" w:cs="Courier New" w:hint="default"/>
+      </w:rPr>
+    </w:lvl>
+    <w:lvl w:ilvl="5" w:tplc="04090005" w:tentative="1">
+      <w:start w:val="1"/>
+      <w:numFmt w:val="bullet"/>
+      <w:lvlText w:val=""/>
+      <w:lvlJc w:val="left"/>
+      <w:pPr>
+        <w:ind w:left="4320" w:hanging="360"/>
+      </w:pPr>
+      <w:rPr>
+        <w:rFonts w:ascii="Wingdings" w:hAnsi="Wingdings" w:hint="default"/>
+      </w:rPr>
+    </w:lvl>
+    <w:lvl w:ilvl="6" w:tplc="04090001" w:tentative="1">
+      <w:start w:val="1"/>
+      <w:numFmt w:val="bullet"/>
+      <w:lvlText w:val=""/>
+      <w:lvlJc w:val="left"/>
+      <w:pPr>
+        <w:ind w:left="5040" w:hanging="360"/>
+      </w:pPr>
+      <w:rPr>
+        <w:rFonts w:ascii="Symbol" w:hAnsi="Symbol" w:hint="default"/>
+      </w:rPr>
+    </w:lvl>
+    <w:lvl w:ilvl="7" w:tplc="04090003" w:tentative="1">
+      <w:start w:val="1"/>
+      <w:numFmt w:val="bullet"/>
+      <w:lvlText w:val="o"/>
+      <w:lvlJc w:val="left"/>
+      <w:pPr>
+        <w:ind w:left="5760" w:hanging="360"/>
+      </w:pPr>
+      <w:rPr>
+        <w:rFonts w:ascii="Courier New" w:hAnsi="Courier New" w:cs="Courier New" w:hint="default"/>
+      </w:rPr>
+    </w:lvl>
+    <w:lvl w:ilvl="8" w:tplc="04090005" w:tentative="1">
+      <w:start w:val="1"/>
+      <w:numFmt w:val="bullet"/>
+      <w:lvlText w:val=""/>
+      <w:lvlJc w:val="left"/>
+      <w:pPr>
+        <w:ind w:left="6480" w:hanging="360"/>
+      </w:pPr>
+      <w:rPr>
+        <w:rFonts w:ascii="Wingdings" w:hAnsi="Wingdings" w:hint="default"/>
+      </w:rPr>
+    </w:lvl>
+  </w:abstractNum>
+  <w:abstractNum w:abstractNumId="3">
+    <w:nsid w:val="3A576A10"/>
+    <w:multiLevelType w:val="hybridMultilevel"/>
+    <w:tmpl w:val="45FEA95C"/>
+    <w:lvl w:ilvl="0" w:tplc="62E09D40">
+      <w:start w:val="2"/>
+      <w:numFmt w:val="bullet"/>
+      <w:lvlText w:val="-"/>
+      <w:lvlJc w:val="left"/>
+      <w:pPr>
+        <w:ind w:left="720" w:hanging="360"/>
+      </w:pPr>
+      <w:rPr>
+        <w:rFonts w:ascii="Times New Roman" w:eastAsiaTheme="minorHAnsi" w:hAnsi="Times New Roman" w:cs="Times New Roman" w:hint="default"/>
+      </w:rPr>
+    </w:lvl>
+    <w:lvl w:ilvl="1" w:tplc="0409000B">
+      <w:start w:val="1"/>
+      <w:numFmt w:val="bullet"/>
+      <w:lvlText w:val=""/>
+      <w:lvlJc w:val="left"/>
+      <w:pPr>
+        <w:ind w:left="1440" w:hanging="360"/>
+      </w:pPr>
+      <w:rPr>
+        <w:rFonts w:ascii="Wingdings" w:hAnsi="Wingdings" w:hint="default"/>
+      </w:rPr>
+    </w:lvl>
+    <w:lvl w:ilvl="2" w:tplc="04090005" w:tentative="1">
+      <w:start w:val="1"/>
+      <w:numFmt w:val="bullet"/>
+      <w:lvlText w:val=""/>
+      <w:lvlJc w:val="left"/>
+      <w:pPr>
+        <w:ind w:left="2160" w:hanging="360"/>
+      </w:pPr>
+      <w:rPr>
+        <w:rFonts w:ascii="Wingdings" w:hAnsi="Wingdings" w:hint="default"/>
+      </w:rPr>
+    </w:lvl>
+    <w:lvl w:ilvl="3" w:tplc="04090001" w:tentative="1">
+      <w:start w:val="1"/>
+      <w:numFmt w:val="bullet"/>
+      <w:lvlText w:val=""/>
+      <w:lvlJc w:val="left"/>
+      <w:pPr>
+        <w:ind w:left="2880" w:hanging="360"/>
+      </w:pPr>
+      <w:rPr>
+        <w:rFonts w:ascii="Symbol" w:hAnsi="Symbol" w:hint="default"/>
+      </w:rPr>
+    </w:lvl>
+    <w:lvl w:ilvl="4" w:tplc="04090003" w:tentative="1">
+      <w:start w:val="1"/>
+      <w:numFmt w:val="bullet"/>
+      <w:lvlText w:val="o"/>
+      <w:lvlJc w:val="left"/>
+      <w:pPr>
+        <w:ind w:left="3600" w:hanging="360"/>
+      </w:pPr>
+      <w:rPr>
+        <w:rFonts w:ascii="Courier New" w:hAnsi="Courier New" w:cs="Courier New" w:hint="default"/>
+      </w:rPr>
+    </w:lvl>
+    <w:lvl w:ilvl="5" w:tplc="04090005" w:tentative="1">
+      <w:start w:val="1"/>
+      <w:numFmt w:val="bullet"/>
+      <w:lvlText w:val=""/>
+      <w:lvlJc w:val="left"/>
+      <w:pPr>
+        <w:ind w:left="4320" w:hanging="360"/>
+      </w:pPr>
+      <w:rPr>
+        <w:rFonts w:ascii="Wingdings" w:hAnsi="Wingdings" w:hint="default"/>
+      </w:rPr>
+    </w:lvl>
+    <w:lvl w:ilvl="6" w:tplc="04090001" w:tentative="1">
+      <w:start w:val="1"/>
+      <w:numFmt w:val="bullet"/>
+      <w:lvlText w:val=""/>
+      <w:lvlJc w:val="left"/>
+      <w:pPr>
+        <w:ind w:left="5040" w:hanging="360"/>
+      </w:pPr>
+      <w:rPr>
+        <w:rFonts w:ascii="Symbol" w:hAnsi="Symbol" w:hint="default"/>
+      </w:rPr>
+    </w:lvl>
+    <w:lvl w:ilvl="7" w:tplc="04090003" w:tentative="1">
+      <w:start w:val="1"/>
+      <w:numFmt w:val="bullet"/>
+      <w:lvlText w:val="o"/>
+      <w:lvlJc w:val="left"/>
+      <w:pPr>
+        <w:ind w:left="5760" w:hanging="360"/>
+      </w:pPr>
+      <w:rPr>
+        <w:rFonts w:ascii="Courier New" w:hAnsi="Courier New" w:cs="Courier New" w:hint="default"/>
+      </w:rPr>
+    </w:lvl>
+    <w:lvl w:ilvl="8" w:tplc="04090005" w:tentative="1">
+      <w:start w:val="1"/>
+      <w:numFmt w:val="bullet"/>
+      <w:lvlText w:val=""/>
+      <w:lvlJc w:val="left"/>
+      <w:pPr>
+        <w:ind w:left="6480" w:hanging="360"/>
+      </w:pPr>
+      <w:rPr>
+        <w:rFonts w:ascii="Wingdings" w:hAnsi="Wingdings" w:hint="default"/>
+      </w:rPr>
+    </w:lvl>
+  </w:abstractNum>
+  <w:abstractNum w:abstractNumId="4">
+    <w:nsid w:val="464B5D86"/>
+    <w:multiLevelType w:val="hybridMultilevel"/>
+    <w:tmpl w:val="4A342DAA"/>
+    <w:lvl w:ilvl="0" w:tplc="62E09D40">
+      <w:start w:val="2"/>
+      <w:numFmt w:val="bullet"/>
+      <w:lvlText w:val="-"/>
+      <w:lvlJc w:val="left"/>
+      <w:pPr>
+        <w:ind w:left="720" w:hanging="360"/>
+      </w:pPr>
+      <w:rPr>
+        <w:rFonts w:ascii="Times New Roman" w:eastAsiaTheme="minorHAnsi" w:hAnsi="Times New Roman" w:cs="Times New Roman" w:hint="default"/>
+      </w:rPr>
+    </w:lvl>
+    <w:lvl w:ilvl="1" w:tplc="0409000B">
+      <w:start w:val="1"/>
+      <w:numFmt w:val="bullet"/>
+      <w:lvlText w:val=""/>
+      <w:lvlJc w:val="left"/>
+      <w:pPr>
+        <w:ind w:left="1440" w:hanging="360"/>
+      </w:pPr>
+      <w:rPr>
+        <w:rFonts w:ascii="Wingdings" w:hAnsi="Wingdings" w:hint="default"/>
+      </w:rPr>
+    </w:lvl>
+    <w:lvl w:ilvl="2" w:tplc="04090005" w:tentative="1">
+      <w:start w:val="1"/>
+      <w:numFmt w:val="bullet"/>
+      <w:lvlText w:val=""/>
+      <w:lvlJc w:val="left"/>
+      <w:pPr>
+        <w:ind w:left="2160" w:hanging="360"/>
+      </w:pPr>
+      <w:rPr>
+        <w:rFonts w:ascii="Wingdings" w:hAnsi="Wingdings" w:hint="default"/>
+      </w:rPr>
+    </w:lvl>
+    <w:lvl w:ilvl="3" w:tplc="04090001" w:tentative="1">
+      <w:start w:val="1"/>
+      <w:numFmt w:val="bullet"/>
+      <w:lvlText w:val=""/>
+      <w:lvlJc w:val="left"/>
+      <w:pPr>
+        <w:ind w:left="2880" w:hanging="360"/>
+      </w:pPr>
+      <w:rPr>
+        <w:rFonts w:ascii="Symbol" w:hAnsi="Symbol" w:hint="default"/>
+      </w:rPr>
+    </w:lvl>
+    <w:lvl w:ilvl="4" w:tplc="04090003" w:tentative="1">
+      <w:start w:val="1"/>
+      <w:numFmt w:val="bullet"/>
+      <w:lvlText w:val="o"/>
+      <w:lvlJc w:val="left"/>
+      <w:pPr>
+        <w:ind w:left="3600" w:hanging="360"/>
+      </w:pPr>
+      <w:rPr>
+        <w:rFonts w:ascii="Courier New" w:hAnsi="Courier New" w:cs="Courier New" w:hint="default"/>
+      </w:rPr>
+    </w:lvl>
+    <w:lvl w:ilvl="5" w:tplc="04090005" w:tentative="1">
+      <w:start w:val="1"/>
+      <w:numFmt w:val="bullet"/>
+      <w:lvlText w:val=""/>
+      <w:lvlJc w:val="left"/>
+      <w:pPr>
+        <w:ind w:left="4320" w:hanging="360"/>
+      </w:pPr>
+      <w:rPr>
+        <w:rFonts w:ascii="Wingdings" w:hAnsi="Wingdings" w:hint="default"/>
+      </w:rPr>
+    </w:lvl>
+    <w:lvl w:ilvl="6" w:tplc="04090001" w:tentative="1">
+      <w:start w:val="1"/>
+      <w:numFmt w:val="bullet"/>
+      <w:lvlText w:val=""/>
+      <w:lvlJc w:val="left"/>
+      <w:pPr>
+        <w:ind w:left="5040" w:hanging="360"/>
+      </w:pPr>
+      <w:rPr>
+        <w:rFonts w:ascii="Symbol" w:hAnsi="Symbol" w:hint="default"/>
+      </w:rPr>
+    </w:lvl>
+    <w:lvl w:ilvl="7" w:tplc="04090003" w:tentative="1">
+      <w:start w:val="1"/>
+      <w:numFmt w:val="bullet"/>
+      <w:lvlText w:val="o"/>
+      <w:lvlJc w:val="left"/>
+      <w:pPr>
+        <w:ind w:left="5760" w:hanging="360"/>
+      </w:pPr>
+      <w:rPr>
+        <w:rFonts w:ascii="Courier New" w:hAnsi="Courier New" w:cs="Courier New" w:hint="default"/>
+      </w:rPr>
+    </w:lvl>
+    <w:lvl w:ilvl="8" w:tplc="04090005" w:tentative="1">
+      <w:start w:val="1"/>
+      <w:numFmt w:val="bullet"/>
+      <w:lvlText w:val=""/>
+      <w:lvlJc w:val="left"/>
+      <w:pPr>
+        <w:ind w:left="6480" w:hanging="360"/>
+      </w:pPr>
+      <w:rPr>
+        <w:rFonts w:ascii="Wingdings" w:hAnsi="Wingdings" w:hint="default"/>
+      </w:rPr>
+    </w:lvl>
+  </w:abstractNum>
+  <w:abstractNum w:abstractNumId="5">
+    <w:nsid w:val="543F2BE1"/>
+    <w:multiLevelType w:val="hybridMultilevel"/>
+    <w:tmpl w:val="2FBE0886"/>
+    <w:lvl w:ilvl="0" w:tplc="62E09D40">
+      <w:start w:val="2"/>
+      <w:numFmt w:val="bullet"/>
+      <w:lvlText w:val="-"/>
+      <w:lvlJc w:val="left"/>
+      <w:pPr>
+        <w:ind w:left="720" w:hanging="360"/>
+      </w:pPr>
+      <w:rPr>
+        <w:rFonts w:ascii="Times New Roman" w:eastAsiaTheme="minorHAnsi" w:hAnsi="Times New Roman" w:cs="Times New Roman" w:hint="default"/>
+      </w:rPr>
+    </w:lvl>
+    <w:lvl w:ilvl="1" w:tplc="0409000B">
+      <w:start w:val="1"/>
+      <w:numFmt w:val="bullet"/>
+      <w:lvlText w:val=""/>
+      <w:lvlJc w:val="left"/>
+      <w:pPr>
+        <w:ind w:left="1440" w:hanging="360"/>
+      </w:pPr>
+      <w:rPr>
+        <w:rFonts w:ascii="Wingdings" w:hAnsi="Wingdings" w:hint="default"/>
+      </w:rPr>
+    </w:lvl>
+    <w:lvl w:ilvl="2" w:tplc="04090005" w:tentative="1">
+      <w:start w:val="1"/>
+      <w:numFmt w:val="bullet"/>
+      <w:lvlText w:val=""/>
+      <w:lvlJc w:val="left"/>
+      <w:pPr>
+        <w:ind w:left="2160" w:hanging="360"/>
+      </w:pPr>
+      <w:rPr>
+        <w:rFonts w:ascii="Wingdings" w:hAnsi="Wingdings" w:hint="default"/>
+      </w:rPr>
+    </w:lvl>
+    <w:lvl w:ilvl="3" w:tplc="04090001" w:tentative="1">
+      <w:start w:val="1"/>
+      <w:numFmt w:val="bullet"/>
+      <w:lvlText w:val=""/>
+      <w:lvlJc w:val="left"/>
+      <w:pPr>
+        <w:ind w:left="2880" w:hanging="360"/>
+      </w:pPr>
+      <w:rPr>
+        <w:rFonts w:ascii="Symbol" w:hAnsi="Symbol" w:hint="default"/>
+      </w:rPr>
+    </w:lvl>
+    <w:lvl w:ilvl="4" w:tplc="04090003" w:tentative="1">
+      <w:start w:val="1"/>
+      <w:numFmt w:val="bullet"/>
+      <w:lvlText w:val="o"/>
+      <w:lvlJc w:val="left"/>
+      <w:pPr>
+        <w:ind w:left="3600" w:hanging="360"/>
+      </w:pPr>
+      <w:rPr>
+        <w:rFonts w:ascii="Courier New" w:hAnsi="Courier New" w:cs="Courier New" w:hint="default"/>
+      </w:rPr>
+    </w:lvl>
+    <w:lvl w:ilvl="5" w:tplc="04090005" w:tentative="1">
+      <w:start w:val="1"/>
+      <w:numFmt w:val="bullet"/>
+      <w:lvlText w:val=""/>
+      <w:lvlJc w:val="left"/>
+      <w:pPr>
+        <w:ind w:left="4320" w:hanging="360"/>
+      </w:pPr>
+      <w:rPr>
+        <w:rFonts w:ascii="Wingdings" w:hAnsi="Wingdings" w:hint="default"/>
+      </w:rPr>
+    </w:lvl>
+    <w:lvl w:ilvl="6" w:tplc="04090001" w:tentative="1">
+      <w:start w:val="1"/>
+      <w:numFmt w:val="bullet"/>
+      <w:lvlText w:val=""/>
+      <w:lvlJc w:val="left"/>
+      <w:pPr>
+        <w:ind w:left="5040" w:hanging="360"/>
+      </w:pPr>
+      <w:rPr>
+        <w:rFonts w:ascii="Symbol" w:hAnsi="Symbol" w:hint="default"/>
+      </w:rPr>
+    </w:lvl>
+    <w:lvl w:ilvl="7" w:tplc="04090003" w:tentative="1">
+      <w:start w:val="1"/>
+      <w:numFmt w:val="bullet"/>
+      <w:lvlText w:val="o"/>
+      <w:lvlJc w:val="left"/>
+      <w:pPr>
+        <w:ind w:left="5760" w:hanging="360"/>
+      </w:pPr>
+      <w:rPr>
+        <w:rFonts w:ascii="Courier New" w:hAnsi="Courier New" w:cs="Courier New" w:hint="default"/>
+      </w:rPr>
+    </w:lvl>
+    <w:lvl w:ilvl="8" w:tplc="04090005" w:tentative="1">
+      <w:start w:val="1"/>
+      <w:numFmt w:val="bullet"/>
+      <w:lvlText w:val=""/>
+      <w:lvlJc w:val="left"/>
+      <w:pPr>
+        <w:ind w:left="6480" w:hanging="360"/>
+      </w:pPr>
+      <w:rPr>
+        <w:rFonts w:ascii="Wingdings" w:hAnsi="Wingdings" w:hint="default"/>
+      </w:rPr>
+    </w:lvl>
+  </w:abstractNum>
+  <w:abstractNum w:abstractNumId="6">
     <w:nsid w:val="7A597A3A"/>
     <w:multiLevelType w:val="hybridMultilevel"/>
     <w:tmpl w:val="4448F19A"/>
@@ -1286,7 +3249,7 @@
         <w:rFonts w:ascii="Times New Roman" w:eastAsiaTheme="minorHAnsi" w:hAnsi="Times New Roman" w:cs="Times New Roman" w:hint="default"/>
       </w:rPr>
     </w:lvl>
-    <w:lvl w:ilvl="1" w:tplc="04090003" w:tentative="1">
+    <w:lvl w:ilvl="1" w:tplc="04090003">
       <w:start w:val="1"/>
       <w:numFmt w:val="bullet"/>
       <w:lvlText w:val="o"/>
@@ -1390,6 +3353,18 @@
     <w:abstractNumId w:val="1"/>
   </w:num>
   <w:num w:numId="3">
+    <w:abstractNumId w:val="6"/>
+  </w:num>
+  <w:num w:numId="4">
+    <w:abstractNumId w:val="4"/>
+  </w:num>
+  <w:num w:numId="5">
+    <w:abstractNumId w:val="5"/>
+  </w:num>
+  <w:num w:numId="6">
+    <w:abstractNumId w:val="3"/>
+  </w:num>
+  <w:num w:numId="7">
     <w:abstractNumId w:val="2"/>
   </w:num>
 </w:numbering>

</xml_diff>

<commit_message>
Modification du fichier description
</commit_message>
<xml_diff>
--- a/description.docx
+++ b/description.docx
@@ -18,6 +18,7 @@
       <w:r>
         <w:rPr>
           <w:rFonts w:ascii="Times New Roman" w:hAnsi="Times New Roman" w:cs="Times New Roman"/>
+          <w:noProof/>
           <w:sz w:val="24"/>
         </w:rPr>
         <w:drawing>
@@ -83,41 +84,13 @@
           </wp:anchor>
         </w:drawing>
       </w:r>
-      <w:proofErr w:type="spellStart"/>
-      <w:r>
-        <w:rPr>
-          <w:rFonts w:ascii="Times New Roman" w:hAnsi="Times New Roman" w:cs="Times New Roman"/>
-          <w:sz w:val="24"/>
-          <w:lang w:val="fr-FR"/>
-        </w:rPr>
-        <w:t>Creation</w:t>
-      </w:r>
-      <w:proofErr w:type="spellEnd"/>
-      <w:r>
-        <w:rPr>
-          <w:rFonts w:ascii="Times New Roman" w:hAnsi="Times New Roman" w:cs="Times New Roman"/>
-          <w:sz w:val="24"/>
-          <w:lang w:val="fr-FR"/>
-        </w:rPr>
-        <w:t xml:space="preserve"> du projet </w:t>
-      </w:r>
-      <w:proofErr w:type="spellStart"/>
-      <w:r>
-        <w:rPr>
-          <w:rFonts w:ascii="Times New Roman" w:hAnsi="Times New Roman" w:cs="Times New Roman"/>
-          <w:sz w:val="24"/>
-          <w:lang w:val="fr-FR"/>
-        </w:rPr>
-        <w:t>Github</w:t>
-      </w:r>
-      <w:proofErr w:type="spellEnd"/>
-      <w:r>
-        <w:rPr>
-          <w:rFonts w:ascii="Times New Roman" w:hAnsi="Times New Roman" w:cs="Times New Roman"/>
-          <w:sz w:val="24"/>
-          <w:lang w:val="fr-FR"/>
-        </w:rPr>
-        <w:t xml:space="preserve"> du nom de </w:t>
+      <w:r>
+        <w:rPr>
+          <w:rFonts w:ascii="Times New Roman" w:hAnsi="Times New Roman" w:cs="Times New Roman"/>
+          <w:sz w:val="24"/>
+          <w:lang w:val="fr-FR"/>
+        </w:rPr>
+        <w:t xml:space="preserve">Creation du projet Github du nom de </w:t>
       </w:r>
       <w:r>
         <w:rPr>
@@ -158,8 +131,8 @@
         <w:rPr>
           <w:rFonts w:ascii="Times New Roman" w:hAnsi="Times New Roman" w:cs="Times New Roman"/>
           <w:i/>
-          <w:sz w:val="24"/>
-          <w:lang w:val="fr-FR"/>
+          <w:noProof/>
+          <w:sz w:val="24"/>
         </w:rPr>
         <w:drawing>
           <wp:anchor distT="0" distB="0" distL="114300" distR="114300" simplePos="0" relativeHeight="251659264" behindDoc="0" locked="0" layoutInCell="1" allowOverlap="1" wp14:anchorId="2BB95BC0" wp14:editId="01018F46">
@@ -224,27 +197,7 @@
           <w:sz w:val="24"/>
           <w:lang w:val="fr-FR"/>
         </w:rPr>
-        <w:t xml:space="preserve">J’ai </w:t>
-      </w:r>
-      <w:proofErr w:type="spellStart"/>
-      <w:r>
-        <w:rPr>
-          <w:rFonts w:ascii="Times New Roman" w:hAnsi="Times New Roman" w:cs="Times New Roman"/>
-          <w:i/>
-          <w:sz w:val="24"/>
-          <w:lang w:val="fr-FR"/>
-        </w:rPr>
-        <w:t>atteri</w:t>
-      </w:r>
-      <w:proofErr w:type="spellEnd"/>
-      <w:r>
-        <w:rPr>
-          <w:rFonts w:ascii="Times New Roman" w:hAnsi="Times New Roman" w:cs="Times New Roman"/>
-          <w:i/>
-          <w:sz w:val="24"/>
-          <w:lang w:val="fr-FR"/>
-        </w:rPr>
-        <w:t xml:space="preserve"> sur cette page</w:t>
+        <w:t>J’ai atteri sur cette page</w:t>
       </w:r>
     </w:p>
     <w:p>
@@ -316,25 +269,14 @@
           <w:lang w:val="fr-FR"/>
         </w:rPr>
       </w:pPr>
-      <w:proofErr w:type="spellStart"/>
-      <w:r>
-        <w:rPr>
-          <w:rFonts w:ascii="Times New Roman" w:hAnsi="Times New Roman" w:cs="Times New Roman"/>
-          <w:b/>
-          <w:sz w:val="24"/>
-          <w:lang w:val="fr-FR"/>
-        </w:rPr>
-        <w:t>Mkdir</w:t>
-      </w:r>
-      <w:proofErr w:type="spellEnd"/>
-      <w:r>
-        <w:rPr>
-          <w:rFonts w:ascii="Times New Roman" w:hAnsi="Times New Roman" w:cs="Times New Roman"/>
-          <w:b/>
-          <w:sz w:val="24"/>
-          <w:lang w:val="fr-FR"/>
-        </w:rPr>
-        <w:t xml:space="preserve"> mes-cours-2025</w:t>
+      <w:r>
+        <w:rPr>
+          <w:rFonts w:ascii="Times New Roman" w:hAnsi="Times New Roman" w:cs="Times New Roman"/>
+          <w:b/>
+          <w:sz w:val="24"/>
+          <w:lang w:val="fr-FR"/>
+        </w:rPr>
+        <w:t>Mkdir mes-cours-2025</w:t>
       </w:r>
     </w:p>
     <w:p>
@@ -350,41 +292,13 @@
           <w:lang w:val="fr-FR"/>
         </w:rPr>
       </w:pPr>
-      <w:proofErr w:type="spellStart"/>
-      <w:r>
-        <w:rPr>
-          <w:rFonts w:ascii="Times New Roman" w:hAnsi="Times New Roman" w:cs="Times New Roman"/>
-          <w:sz w:val="24"/>
-          <w:lang w:val="fr-FR"/>
-        </w:rPr>
-        <w:t>Creation</w:t>
-      </w:r>
-      <w:proofErr w:type="spellEnd"/>
-      <w:r>
-        <w:rPr>
-          <w:rFonts w:ascii="Times New Roman" w:hAnsi="Times New Roman" w:cs="Times New Roman"/>
-          <w:sz w:val="24"/>
-          <w:lang w:val="fr-FR"/>
-        </w:rPr>
-        <w:t xml:space="preserve"> d’un fichier </w:t>
-      </w:r>
-      <w:proofErr w:type="spellStart"/>
-      <w:r>
-        <w:rPr>
-          <w:rFonts w:ascii="Times New Roman" w:hAnsi="Times New Roman" w:cs="Times New Roman"/>
-          <w:sz w:val="24"/>
-          <w:lang w:val="fr-FR"/>
-        </w:rPr>
-        <w:t>readMe</w:t>
-      </w:r>
-      <w:proofErr w:type="spellEnd"/>
-      <w:r>
-        <w:rPr>
-          <w:rFonts w:ascii="Times New Roman" w:hAnsi="Times New Roman" w:cs="Times New Roman"/>
-          <w:sz w:val="24"/>
-          <w:lang w:val="fr-FR"/>
-        </w:rPr>
-        <w:t xml:space="preserve"> avec l’objectif de ce projet</w:t>
+      <w:r>
+        <w:rPr>
+          <w:rFonts w:ascii="Times New Roman" w:hAnsi="Times New Roman" w:cs="Times New Roman"/>
+          <w:sz w:val="24"/>
+          <w:lang w:val="fr-FR"/>
+        </w:rPr>
+        <w:t>Creation d’un fichier readMe avec l’objectif de ce projet</w:t>
       </w:r>
       <w:r>
         <w:rPr>
@@ -406,25 +320,14 @@
           <w:lang w:val="fr-FR"/>
         </w:rPr>
       </w:pPr>
-      <w:proofErr w:type="spellStart"/>
-      <w:r>
-        <w:rPr>
-          <w:rFonts w:ascii="Times New Roman" w:hAnsi="Times New Roman" w:cs="Times New Roman"/>
-          <w:b/>
-          <w:sz w:val="24"/>
-          <w:lang w:val="fr-FR"/>
-        </w:rPr>
-        <w:t>Touch</w:t>
-      </w:r>
-      <w:proofErr w:type="spellEnd"/>
-      <w:r>
-        <w:rPr>
-          <w:rFonts w:ascii="Times New Roman" w:hAnsi="Times New Roman" w:cs="Times New Roman"/>
-          <w:b/>
-          <w:sz w:val="24"/>
-          <w:lang w:val="fr-FR"/>
-        </w:rPr>
-        <w:t xml:space="preserve"> readme.md</w:t>
+      <w:r>
+        <w:rPr>
+          <w:rFonts w:ascii="Times New Roman" w:hAnsi="Times New Roman" w:cs="Times New Roman"/>
+          <w:b/>
+          <w:sz w:val="24"/>
+          <w:lang w:val="fr-FR"/>
+        </w:rPr>
+        <w:t>Touch readme.md</w:t>
       </w:r>
     </w:p>
     <w:p>
@@ -455,33 +358,15 @@
           <w:sz w:val="24"/>
           <w:lang w:val="fr-FR"/>
         </w:rPr>
-        <w:t xml:space="preserve">de </w:t>
-      </w:r>
-      <w:proofErr w:type="spellStart"/>
-      <w:r>
-        <w:rPr>
-          <w:rFonts w:ascii="Times New Roman" w:hAnsi="Times New Roman" w:cs="Times New Roman"/>
-          <w:sz w:val="24"/>
-          <w:lang w:val="fr-FR"/>
-        </w:rPr>
-        <w:t>G</w:t>
-      </w:r>
-      <w:r>
-        <w:rPr>
-          <w:rFonts w:ascii="Times New Roman" w:hAnsi="Times New Roman" w:cs="Times New Roman"/>
-          <w:sz w:val="24"/>
-          <w:lang w:val="fr-FR"/>
-        </w:rPr>
-        <w:t>ithub</w:t>
-      </w:r>
-      <w:proofErr w:type="spellEnd"/>
-      <w:r>
-        <w:rPr>
-          <w:rFonts w:ascii="Times New Roman" w:hAnsi="Times New Roman" w:cs="Times New Roman"/>
-          <w:sz w:val="24"/>
-          <w:lang w:val="fr-FR"/>
-        </w:rPr>
-        <w:t xml:space="preserve"> et mon dossier local</w:t>
+        <w:t>de G</w:t>
+      </w:r>
+      <w:r>
+        <w:rPr>
+          <w:rFonts w:ascii="Times New Roman" w:hAnsi="Times New Roman" w:cs="Times New Roman"/>
+          <w:sz w:val="24"/>
+          <w:lang w:val="fr-FR"/>
+        </w:rPr>
+        <w:t>ithub et mon dossier local</w:t>
       </w:r>
       <w:r>
         <w:rPr>
@@ -502,36 +387,14 @@
           <w:sz w:val="24"/>
         </w:rPr>
       </w:pPr>
-      <w:proofErr w:type="spellStart"/>
-      <w:proofErr w:type="gramStart"/>
-      <w:r>
-        <w:rPr>
-          <w:rFonts w:ascii="Times New Roman" w:hAnsi="Times New Roman" w:cs="Times New Roman"/>
-          <w:b/>
-          <w:sz w:val="24"/>
-        </w:rPr>
-        <w:t>git</w:t>
-      </w:r>
-      <w:proofErr w:type="spellEnd"/>
-      <w:proofErr w:type="gramEnd"/>
-      <w:r>
-        <w:rPr>
-          <w:rFonts w:ascii="Times New Roman" w:hAnsi="Times New Roman" w:cs="Times New Roman"/>
-          <w:b/>
-          <w:sz w:val="24"/>
-        </w:rPr>
-        <w:t xml:space="preserve"> </w:t>
-      </w:r>
-      <w:proofErr w:type="spellStart"/>
-      <w:r>
-        <w:rPr>
-          <w:rFonts w:ascii="Times New Roman" w:hAnsi="Times New Roman" w:cs="Times New Roman"/>
-          <w:b/>
-          <w:sz w:val="24"/>
-        </w:rPr>
-        <w:t>init</w:t>
-      </w:r>
-      <w:proofErr w:type="spellEnd"/>
+      <w:r>
+        <w:rPr>
+          <w:rFonts w:ascii="Times New Roman" w:hAnsi="Times New Roman" w:cs="Times New Roman"/>
+          <w:b/>
+          <w:sz w:val="24"/>
+        </w:rPr>
+        <w:t>git init</w:t>
+      </w:r>
       <w:r>
         <w:rPr>
           <w:rFonts w:ascii="Times New Roman" w:hAnsi="Times New Roman" w:cs="Times New Roman"/>
@@ -551,25 +414,13 @@
           <w:sz w:val="24"/>
         </w:rPr>
       </w:pPr>
-      <w:proofErr w:type="spellStart"/>
-      <w:proofErr w:type="gramStart"/>
-      <w:r>
-        <w:rPr>
-          <w:rFonts w:ascii="Times New Roman" w:hAnsi="Times New Roman" w:cs="Times New Roman"/>
-          <w:b/>
-          <w:sz w:val="24"/>
-        </w:rPr>
-        <w:t>git</w:t>
-      </w:r>
-      <w:proofErr w:type="spellEnd"/>
-      <w:proofErr w:type="gramEnd"/>
-      <w:r>
-        <w:rPr>
-          <w:rFonts w:ascii="Times New Roman" w:hAnsi="Times New Roman" w:cs="Times New Roman"/>
-          <w:b/>
-          <w:sz w:val="24"/>
-        </w:rPr>
-        <w:t xml:space="preserve"> add readme.md</w:t>
+      <w:r>
+        <w:rPr>
+          <w:rFonts w:ascii="Times New Roman" w:hAnsi="Times New Roman" w:cs="Times New Roman"/>
+          <w:b/>
+          <w:sz w:val="24"/>
+        </w:rPr>
+        <w:t>git add readme.md</w:t>
       </w:r>
     </w:p>
     <w:p>
@@ -582,25 +433,13 @@
           <w:sz w:val="24"/>
         </w:rPr>
       </w:pPr>
-      <w:proofErr w:type="spellStart"/>
-      <w:proofErr w:type="gramStart"/>
-      <w:r>
-        <w:rPr>
-          <w:rFonts w:ascii="Times New Roman" w:hAnsi="Times New Roman" w:cs="Times New Roman"/>
-          <w:b/>
-          <w:sz w:val="24"/>
-        </w:rPr>
-        <w:t>git</w:t>
-      </w:r>
-      <w:proofErr w:type="spellEnd"/>
-      <w:proofErr w:type="gramEnd"/>
-      <w:r>
-        <w:rPr>
-          <w:rFonts w:ascii="Times New Roman" w:hAnsi="Times New Roman" w:cs="Times New Roman"/>
-          <w:b/>
-          <w:sz w:val="24"/>
-        </w:rPr>
-        <w:t xml:space="preserve"> commit –m </w:t>
+      <w:r>
+        <w:rPr>
+          <w:rFonts w:ascii="Times New Roman" w:hAnsi="Times New Roman" w:cs="Times New Roman"/>
+          <w:b/>
+          <w:sz w:val="24"/>
+        </w:rPr>
+        <w:t xml:space="preserve">git commit –m </w:t>
       </w:r>
       <w:r>
         <w:rPr>
@@ -621,25 +460,13 @@
           <w:sz w:val="24"/>
         </w:rPr>
       </w:pPr>
-      <w:proofErr w:type="spellStart"/>
-      <w:proofErr w:type="gramStart"/>
-      <w:r>
-        <w:rPr>
-          <w:rFonts w:ascii="Times New Roman" w:hAnsi="Times New Roman" w:cs="Times New Roman"/>
-          <w:b/>
-          <w:sz w:val="24"/>
-        </w:rPr>
-        <w:t>git</w:t>
-      </w:r>
-      <w:proofErr w:type="spellEnd"/>
-      <w:proofErr w:type="gramEnd"/>
-      <w:r>
-        <w:rPr>
-          <w:rFonts w:ascii="Times New Roman" w:hAnsi="Times New Roman" w:cs="Times New Roman"/>
-          <w:b/>
-          <w:sz w:val="24"/>
-        </w:rPr>
-        <w:t xml:space="preserve"> branch –M master</w:t>
+      <w:r>
+        <w:rPr>
+          <w:rFonts w:ascii="Times New Roman" w:hAnsi="Times New Roman" w:cs="Times New Roman"/>
+          <w:b/>
+          <w:sz w:val="24"/>
+        </w:rPr>
+        <w:t>git branch –M master</w:t>
       </w:r>
     </w:p>
     <w:p>
@@ -652,25 +479,13 @@
           <w:sz w:val="24"/>
         </w:rPr>
       </w:pPr>
-      <w:proofErr w:type="spellStart"/>
-      <w:proofErr w:type="gramStart"/>
-      <w:r>
-        <w:rPr>
-          <w:rFonts w:ascii="Times New Roman" w:hAnsi="Times New Roman" w:cs="Times New Roman"/>
-          <w:b/>
-          <w:sz w:val="24"/>
-        </w:rPr>
-        <w:t>git</w:t>
-      </w:r>
-      <w:proofErr w:type="spellEnd"/>
-      <w:proofErr w:type="gramEnd"/>
-      <w:r>
-        <w:rPr>
-          <w:rFonts w:ascii="Times New Roman" w:hAnsi="Times New Roman" w:cs="Times New Roman"/>
-          <w:b/>
-          <w:sz w:val="24"/>
-        </w:rPr>
-        <w:t xml:space="preserve"> remote add origin </w:t>
+      <w:r>
+        <w:rPr>
+          <w:rFonts w:ascii="Times New Roman" w:hAnsi="Times New Roman" w:cs="Times New Roman"/>
+          <w:b/>
+          <w:sz w:val="24"/>
+        </w:rPr>
+        <w:t xml:space="preserve">git remote add origin </w:t>
       </w:r>
       <w:hyperlink r:id="rId9" w:history="1">
         <w:r>
@@ -696,6 +511,7 @@
         <w:rPr>
           <w:rFonts w:ascii="Times New Roman" w:hAnsi="Times New Roman" w:cs="Times New Roman"/>
           <w:b/>
+          <w:noProof/>
           <w:sz w:val="24"/>
         </w:rPr>
         <w:drawing>
@@ -897,8 +713,6 @@
           <w:sz w:val="24"/>
         </w:rPr>
       </w:pPr>
-      <w:proofErr w:type="spellStart"/>
-      <w:proofErr w:type="gramStart"/>
       <w:r>
         <w:rPr>
           <w:rFonts w:ascii="Times New Roman" w:hAnsi="Times New Roman" w:cs="Times New Roman"/>
@@ -913,17 +727,7 @@
           <w:b/>
           <w:sz w:val="24"/>
         </w:rPr>
-        <w:t>it</w:t>
-      </w:r>
-      <w:proofErr w:type="spellEnd"/>
-      <w:proofErr w:type="gramEnd"/>
-      <w:r>
-        <w:rPr>
-          <w:rFonts w:ascii="Times New Roman" w:hAnsi="Times New Roman" w:cs="Times New Roman"/>
-          <w:b/>
-          <w:sz w:val="24"/>
-        </w:rPr>
-        <w:t xml:space="preserve"> push –u origin m</w:t>
+        <w:t>it push –u origin m</w:t>
       </w:r>
       <w:r>
         <w:rPr>
@@ -944,6 +748,7 @@
       <w:r>
         <w:rPr>
           <w:rFonts w:ascii="Times New Roman" w:hAnsi="Times New Roman" w:cs="Times New Roman"/>
+          <w:noProof/>
           <w:sz w:val="24"/>
         </w:rPr>
         <w:drawing>
@@ -1064,7 +869,6 @@
           <w:lang w:val="fr-FR"/>
         </w:rPr>
       </w:pPr>
-      <w:proofErr w:type="spellStart"/>
       <w:r>
         <w:rPr>
           <w:rFonts w:ascii="Times New Roman" w:hAnsi="Times New Roman" w:cs="Times New Roman"/>
@@ -1072,16 +876,7 @@
           <w:lang w:val="fr-FR"/>
         </w:rPr>
         <w:lastRenderedPageBreak/>
-        <w:t>Creation</w:t>
-      </w:r>
-      <w:proofErr w:type="spellEnd"/>
-      <w:r>
-        <w:rPr>
-          <w:rFonts w:ascii="Times New Roman" w:hAnsi="Times New Roman" w:cs="Times New Roman"/>
-          <w:sz w:val="24"/>
-          <w:lang w:val="fr-FR"/>
-        </w:rPr>
-        <w:t xml:space="preserve"> des dossiers de mes cours de 2025</w:t>
+        <w:t>Creation des dossiers de mes cours de 2025</w:t>
       </w:r>
     </w:p>
     <w:p>
@@ -1125,18 +920,8 @@
           <w:sz w:val="24"/>
           <w:lang w:val="fr-FR"/>
         </w:rPr>
-        <w:t>Business-</w:t>
-      </w:r>
-      <w:proofErr w:type="spellStart"/>
-      <w:r>
-        <w:rPr>
-          <w:rFonts w:ascii="Times New Roman" w:hAnsi="Times New Roman" w:cs="Times New Roman"/>
-          <w:sz w:val="24"/>
-          <w:lang w:val="fr-FR"/>
-        </w:rPr>
-        <w:t>Inteligence</w:t>
-      </w:r>
-      <w:proofErr w:type="spellEnd"/>
+        <w:t>Business-Inteligence</w:t>
+      </w:r>
     </w:p>
     <w:p>
       <w:pPr>
@@ -1173,7 +958,6 @@
           <w:lang w:val="fr-FR"/>
         </w:rPr>
       </w:pPr>
-      <w:proofErr w:type="spellStart"/>
       <w:r>
         <w:rPr>
           <w:rFonts w:ascii="Times New Roman" w:hAnsi="Times New Roman" w:cs="Times New Roman"/>
@@ -1182,7 +966,6 @@
         </w:rPr>
         <w:t>Diasporama</w:t>
       </w:r>
-      <w:proofErr w:type="spellEnd"/>
     </w:p>
     <w:p>
       <w:pPr>
@@ -1269,18 +1052,8 @@
           <w:sz w:val="24"/>
           <w:lang w:val="fr-FR"/>
         </w:rPr>
-        <w:t>Architecture-des-</w:t>
-      </w:r>
-      <w:proofErr w:type="spellStart"/>
-      <w:r>
-        <w:rPr>
-          <w:rFonts w:ascii="Times New Roman" w:hAnsi="Times New Roman" w:cs="Times New Roman"/>
-          <w:sz w:val="24"/>
-          <w:lang w:val="fr-FR"/>
-        </w:rPr>
-        <w:t>reseau</w:t>
-      </w:r>
-      <w:proofErr w:type="spellEnd"/>
+        <w:t>Architecture-des-reseau</w:t>
+      </w:r>
     </w:p>
     <w:p>
       <w:pPr>
@@ -1317,7 +1090,6 @@
           <w:lang w:val="fr-FR"/>
         </w:rPr>
       </w:pPr>
-      <w:proofErr w:type="spellStart"/>
       <w:r>
         <w:rPr>
           <w:rFonts w:ascii="Times New Roman" w:hAnsi="Times New Roman" w:cs="Times New Roman"/>
@@ -1326,7 +1098,6 @@
         </w:rPr>
         <w:t>Diasporama</w:t>
       </w:r>
-      <w:proofErr w:type="spellEnd"/>
     </w:p>
     <w:p>
       <w:pPr>
@@ -1451,7 +1222,6 @@
           <w:lang w:val="fr-FR"/>
         </w:rPr>
       </w:pPr>
-      <w:proofErr w:type="spellStart"/>
       <w:r>
         <w:rPr>
           <w:rFonts w:ascii="Times New Roman" w:hAnsi="Times New Roman" w:cs="Times New Roman"/>
@@ -1460,7 +1230,6 @@
         </w:rPr>
         <w:t>Diasporama</w:t>
       </w:r>
-      <w:proofErr w:type="spellEnd"/>
     </w:p>
     <w:p>
       <w:pPr>
@@ -1585,7 +1354,6 @@
           <w:lang w:val="fr-FR"/>
         </w:rPr>
       </w:pPr>
-      <w:proofErr w:type="spellStart"/>
       <w:r>
         <w:rPr>
           <w:rFonts w:ascii="Times New Roman" w:hAnsi="Times New Roman" w:cs="Times New Roman"/>
@@ -1594,7 +1362,6 @@
         </w:rPr>
         <w:t>Diasporama</w:t>
       </w:r>
-      <w:proofErr w:type="spellEnd"/>
     </w:p>
     <w:p>
       <w:pPr>
@@ -1675,23 +1442,13 @@
           <w:lang w:val="fr-FR"/>
         </w:rPr>
       </w:pPr>
-      <w:proofErr w:type="spellStart"/>
-      <w:r>
-        <w:rPr>
-          <w:rFonts w:ascii="Times New Roman" w:hAnsi="Times New Roman" w:cs="Times New Roman"/>
-          <w:sz w:val="24"/>
-          <w:lang w:val="fr-FR"/>
-        </w:rPr>
-        <w:t>Creation</w:t>
-      </w:r>
-      <w:proofErr w:type="spellEnd"/>
-      <w:r>
-        <w:rPr>
-          <w:rFonts w:ascii="Times New Roman" w:hAnsi="Times New Roman" w:cs="Times New Roman"/>
-          <w:sz w:val="24"/>
-          <w:lang w:val="fr-FR"/>
-        </w:rPr>
-        <w:t xml:space="preserve"> des </w:t>
+      <w:r>
+        <w:rPr>
+          <w:rFonts w:ascii="Times New Roman" w:hAnsi="Times New Roman" w:cs="Times New Roman"/>
+          <w:sz w:val="24"/>
+          <w:lang w:val="fr-FR"/>
+        </w:rPr>
+        <w:t xml:space="preserve">Creation des </w:t>
       </w:r>
       <w:r>
         <w:rPr>
@@ -1707,36 +1464,8 @@
           <w:sz w:val="24"/>
           <w:lang w:val="fr-FR"/>
         </w:rPr>
-        <w:t xml:space="preserve"> et des </w:t>
-      </w:r>
-      <w:proofErr w:type="spellStart"/>
-      <w:r>
-        <w:rPr>
-          <w:rFonts w:ascii="Times New Roman" w:hAnsi="Times New Roman" w:cs="Times New Roman"/>
-          <w:sz w:val="24"/>
-          <w:lang w:val="fr-FR"/>
-        </w:rPr>
-        <w:t>commits</w:t>
-      </w:r>
-      <w:proofErr w:type="spellEnd"/>
-      <w:r>
-        <w:rPr>
-          <w:rFonts w:ascii="Times New Roman" w:hAnsi="Times New Roman" w:cs="Times New Roman"/>
-          <w:sz w:val="24"/>
-          <w:lang w:val="fr-FR"/>
-        </w:rPr>
-        <w:t xml:space="preserve"> </w:t>
-      </w:r>
-      <w:proofErr w:type="spellStart"/>
-      <w:r>
-        <w:rPr>
-          <w:rFonts w:ascii="Times New Roman" w:hAnsi="Times New Roman" w:cs="Times New Roman"/>
-          <w:sz w:val="24"/>
-          <w:lang w:val="fr-FR"/>
-        </w:rPr>
-        <w:t>frequents</w:t>
-      </w:r>
-      <w:proofErr w:type="spellEnd"/>
+        <w:t xml:space="preserve"> et des commits frequents</w:t>
+      </w:r>
     </w:p>
     <w:p>
       <w:pPr>
@@ -1757,15 +1486,7 @@
           <w:sz w:val="24"/>
           <w:lang w:val="fr-FR"/>
         </w:rPr>
-        <w:t>dossier</w:t>
-      </w:r>
-      <w:r>
-        <w:rPr>
-          <w:rFonts w:ascii="Times New Roman" w:hAnsi="Times New Roman" w:cs="Times New Roman"/>
-          <w:sz w:val="24"/>
-          <w:lang w:val="fr-FR"/>
-        </w:rPr>
-        <w:t xml:space="preserve"> </w:t>
+        <w:t xml:space="preserve">dossier </w:t>
       </w:r>
       <w:r>
         <w:rPr>
@@ -1793,18 +1514,10 @@
           <w:lang w:val="fr-FR"/>
         </w:rPr>
         <w:drawing>
-          <wp:anchor distT="0" distB="0" distL="114300" distR="114300" simplePos="0" relativeHeight="251665408" behindDoc="0" locked="0" layoutInCell="1" allowOverlap="1" wp14:anchorId="3D939213" wp14:editId="6157C19C">
-            <wp:simplePos x="0" y="0"/>
-            <wp:positionH relativeFrom="column">
-              <wp:posOffset>47625</wp:posOffset>
-            </wp:positionH>
-            <wp:positionV relativeFrom="paragraph">
-              <wp:posOffset>64135</wp:posOffset>
-            </wp:positionV>
-            <wp:extent cx="5496560" cy="2790825"/>
-            <wp:effectExtent l="0" t="0" r="8890" b="9525"/>
-            <wp:wrapSquare wrapText="bothSides"/>
-            <wp:docPr id="5" name="Picture 5"/>
+          <wp:inline distT="0" distB="0" distL="0" distR="0" wp14:anchorId="1A7BA3D4" wp14:editId="440B403D">
+            <wp:extent cx="5715798" cy="2896004"/>
+            <wp:effectExtent l="0" t="0" r="0" b="0"/>
+            <wp:docPr id="14" name="Picture 14"/>
             <wp:cNvGraphicFramePr>
               <a:graphicFrameLocks xmlns:a="http://schemas.openxmlformats.org/drawingml/2006/main" noChangeAspect="1"/>
             </wp:cNvGraphicFramePr>
@@ -1816,13 +1529,7 @@
                     <pic:cNvPicPr/>
                   </pic:nvPicPr>
                   <pic:blipFill>
-                    <a:blip r:embed="rId12">
-                      <a:extLst>
-                        <a:ext uri="{28A0092B-C50C-407E-A947-70E740481C1C}">
-                          <a14:useLocalDpi xmlns:a14="http://schemas.microsoft.com/office/drawing/2010/main" val="0"/>
-                        </a:ext>
-                      </a:extLst>
-                    </a:blip>
+                    <a:blip r:embed="rId12"/>
                     <a:stretch>
                       <a:fillRect/>
                     </a:stretch>
@@ -1830,7 +1537,7 @@
                   <pic:spPr>
                     <a:xfrm>
                       <a:off x="0" y="0"/>
-                      <a:ext cx="5496560" cy="2790825"/>
+                      <a:ext cx="5715798" cy="2896004"/>
                     </a:xfrm>
                     <a:prstGeom prst="rect">
                       <a:avLst/>
@@ -1839,13 +1546,7 @@
                 </pic:pic>
               </a:graphicData>
             </a:graphic>
-            <wp14:sizeRelH relativeFrom="page">
-              <wp14:pctWidth>0</wp14:pctWidth>
-            </wp14:sizeRelH>
-            <wp14:sizeRelV relativeFrom="page">
-              <wp14:pctHeight>0</wp14:pctHeight>
-            </wp14:sizeRelV>
-          </wp:anchor>
+          </wp:inline>
         </w:drawing>
       </w:r>
     </w:p>
@@ -1881,7 +1582,6 @@
           <w:sz w:val="24"/>
           <w:lang w:val="fr-FR"/>
         </w:rPr>
-        <w:lastRenderedPageBreak/>
         <w:t>Dossier</w:t>
       </w:r>
       <w:r>
@@ -1891,19 +1591,8 @@
           <w:sz w:val="24"/>
           <w:lang w:val="fr-FR"/>
         </w:rPr>
-        <w:t xml:space="preserve"> Architecture des </w:t>
-      </w:r>
-      <w:proofErr w:type="spellStart"/>
-      <w:r>
-        <w:rPr>
-          <w:rFonts w:ascii="Times New Roman" w:hAnsi="Times New Roman" w:cs="Times New Roman"/>
-          <w:b/>
-          <w:sz w:val="24"/>
-          <w:lang w:val="fr-FR"/>
-        </w:rPr>
-        <w:t>reseaux</w:t>
-      </w:r>
-      <w:proofErr w:type="spellEnd"/>
+        <w:t xml:space="preserve"> Architecture des reseaux</w:t>
+      </w:r>
     </w:p>
     <w:p>
       <w:pPr>
@@ -1923,18 +1612,10 @@
           <w:lang w:val="fr-FR"/>
         </w:rPr>
         <w:drawing>
-          <wp:anchor distT="0" distB="0" distL="114300" distR="114300" simplePos="0" relativeHeight="251662336" behindDoc="0" locked="0" layoutInCell="1" allowOverlap="1" wp14:anchorId="61F2834D" wp14:editId="2FA3FBA3">
-            <wp:simplePos x="0" y="0"/>
-            <wp:positionH relativeFrom="column">
-              <wp:posOffset>457200</wp:posOffset>
-            </wp:positionH>
-            <wp:positionV relativeFrom="paragraph">
-              <wp:posOffset>2540</wp:posOffset>
-            </wp:positionV>
-            <wp:extent cx="5591955" cy="1876687"/>
-            <wp:effectExtent l="0" t="0" r="0" b="9525"/>
-            <wp:wrapSquare wrapText="bothSides"/>
-            <wp:docPr id="6" name="Picture 6"/>
+          <wp:inline distT="0" distB="0" distL="0" distR="0" wp14:anchorId="458A9E5B" wp14:editId="33CC6D93">
+            <wp:extent cx="5753903" cy="2781688"/>
+            <wp:effectExtent l="0" t="0" r="0" b="0"/>
+            <wp:docPr id="13" name="Picture 13"/>
             <wp:cNvGraphicFramePr>
               <a:graphicFrameLocks xmlns:a="http://schemas.openxmlformats.org/drawingml/2006/main" noChangeAspect="1"/>
             </wp:cNvGraphicFramePr>
@@ -1946,13 +1627,7 @@
                     <pic:cNvPicPr/>
                   </pic:nvPicPr>
                   <pic:blipFill>
-                    <a:blip r:embed="rId13">
-                      <a:extLst>
-                        <a:ext uri="{28A0092B-C50C-407E-A947-70E740481C1C}">
-                          <a14:useLocalDpi xmlns:a14="http://schemas.microsoft.com/office/drawing/2010/main" val="0"/>
-                        </a:ext>
-                      </a:extLst>
-                    </a:blip>
+                    <a:blip r:embed="rId13"/>
                     <a:stretch>
                       <a:fillRect/>
                     </a:stretch>
@@ -1960,7 +1635,7 @@
                   <pic:spPr>
                     <a:xfrm>
                       <a:off x="0" y="0"/>
-                      <a:ext cx="5591955" cy="1876687"/>
+                      <a:ext cx="5753903" cy="2781688"/>
                     </a:xfrm>
                     <a:prstGeom prst="rect">
                       <a:avLst/>
@@ -1969,13 +1644,7 @@
                 </pic:pic>
               </a:graphicData>
             </a:graphic>
-            <wp14:sizeRelH relativeFrom="page">
-              <wp14:pctWidth>0</wp14:pctWidth>
-            </wp14:sizeRelH>
-            <wp14:sizeRelV relativeFrom="page">
-              <wp14:pctHeight>0</wp14:pctHeight>
-            </wp14:sizeRelV>
-          </wp:anchor>
+          </wp:inline>
         </w:drawing>
       </w:r>
     </w:p>
@@ -2021,18 +1690,10 @@
           <w:lang w:val="fr-FR"/>
         </w:rPr>
         <w:drawing>
-          <wp:anchor distT="0" distB="0" distL="114300" distR="114300" simplePos="0" relativeHeight="251663360" behindDoc="0" locked="0" layoutInCell="1" allowOverlap="1">
-            <wp:simplePos x="0" y="0"/>
-            <wp:positionH relativeFrom="column">
-              <wp:posOffset>457200</wp:posOffset>
-            </wp:positionH>
-            <wp:positionV relativeFrom="paragraph">
-              <wp:posOffset>3175</wp:posOffset>
-            </wp:positionV>
-            <wp:extent cx="5763429" cy="2314898"/>
-            <wp:effectExtent l="0" t="0" r="8890" b="9525"/>
-            <wp:wrapSquare wrapText="bothSides"/>
-            <wp:docPr id="7" name="Picture 7"/>
+          <wp:inline distT="0" distB="0" distL="0" distR="0" wp14:anchorId="6A011604" wp14:editId="6646954E">
+            <wp:extent cx="5772956" cy="2876951"/>
+            <wp:effectExtent l="0" t="0" r="0" b="0"/>
+            <wp:docPr id="12" name="Picture 12"/>
             <wp:cNvGraphicFramePr>
               <a:graphicFrameLocks xmlns:a="http://schemas.openxmlformats.org/drawingml/2006/main" noChangeAspect="1"/>
             </wp:cNvGraphicFramePr>
@@ -2044,13 +1705,7 @@
                     <pic:cNvPicPr/>
                   </pic:nvPicPr>
                   <pic:blipFill>
-                    <a:blip r:embed="rId14">
-                      <a:extLst>
-                        <a:ext uri="{28A0092B-C50C-407E-A947-70E740481C1C}">
-                          <a14:useLocalDpi xmlns:a14="http://schemas.microsoft.com/office/drawing/2010/main" val="0"/>
-                        </a:ext>
-                      </a:extLst>
-                    </a:blip>
+                    <a:blip r:embed="rId14"/>
                     <a:stretch>
                       <a:fillRect/>
                     </a:stretch>
@@ -2058,7 +1713,7 @@
                   <pic:spPr>
                     <a:xfrm>
                       <a:off x="0" y="0"/>
-                      <a:ext cx="5763429" cy="2314898"/>
+                      <a:ext cx="5772956" cy="2876951"/>
                     </a:xfrm>
                     <a:prstGeom prst="rect">
                       <a:avLst/>
@@ -2067,13 +1722,7 @@
                 </pic:pic>
               </a:graphicData>
             </a:graphic>
-            <wp14:sizeRelH relativeFrom="page">
-              <wp14:pctWidth>0</wp14:pctWidth>
-            </wp14:sizeRelH>
-            <wp14:sizeRelV relativeFrom="page">
-              <wp14:pctHeight>0</wp14:pctHeight>
-            </wp14:sizeRelV>
-          </wp:anchor>
+          </wp:inline>
         </w:drawing>
       </w:r>
     </w:p>
@@ -2129,19 +1778,12 @@
           <w:sz w:val="24"/>
           <w:lang w:val="fr-FR"/>
         </w:rPr>
+        <w:lastRenderedPageBreak/>
         <w:drawing>
-          <wp:anchor distT="0" distB="0" distL="114300" distR="114300" simplePos="0" relativeHeight="251664384" behindDoc="0" locked="0" layoutInCell="1" allowOverlap="1" wp14:anchorId="4D770607" wp14:editId="6A2F2BC2">
-            <wp:simplePos x="0" y="0"/>
-            <wp:positionH relativeFrom="column">
-              <wp:posOffset>457200</wp:posOffset>
-            </wp:positionH>
-            <wp:positionV relativeFrom="paragraph">
-              <wp:posOffset>3810</wp:posOffset>
-            </wp:positionV>
-            <wp:extent cx="5668166" cy="1924319"/>
+          <wp:inline distT="0" distB="0" distL="0" distR="0" wp14:anchorId="5D271AA2" wp14:editId="65853CBA">
+            <wp:extent cx="5315692" cy="2305372"/>
             <wp:effectExtent l="0" t="0" r="0" b="0"/>
-            <wp:wrapSquare wrapText="bothSides"/>
-            <wp:docPr id="8" name="Picture 8"/>
+            <wp:docPr id="11" name="Picture 11"/>
             <wp:cNvGraphicFramePr>
               <a:graphicFrameLocks xmlns:a="http://schemas.openxmlformats.org/drawingml/2006/main" noChangeAspect="1"/>
             </wp:cNvGraphicFramePr>
@@ -2153,13 +1795,7 @@
                     <pic:cNvPicPr/>
                   </pic:nvPicPr>
                   <pic:blipFill>
-                    <a:blip r:embed="rId15">
-                      <a:extLst>
-                        <a:ext uri="{28A0092B-C50C-407E-A947-70E740481C1C}">
-                          <a14:useLocalDpi xmlns:a14="http://schemas.microsoft.com/office/drawing/2010/main" val="0"/>
-                        </a:ext>
-                      </a:extLst>
-                    </a:blip>
+                    <a:blip r:embed="rId15"/>
                     <a:stretch>
                       <a:fillRect/>
                     </a:stretch>
@@ -2167,7 +1803,7 @@
                   <pic:spPr>
                     <a:xfrm>
                       <a:off x="0" y="0"/>
-                      <a:ext cx="5668166" cy="1924319"/>
+                      <a:ext cx="5315692" cy="2305372"/>
                     </a:xfrm>
                     <a:prstGeom prst="rect">
                       <a:avLst/>
@@ -2176,13 +1812,7 @@
                 </pic:pic>
               </a:graphicData>
             </a:graphic>
-            <wp14:sizeRelH relativeFrom="page">
-              <wp14:pctWidth>0</wp14:pctWidth>
-            </wp14:sizeRelH>
-            <wp14:sizeRelV relativeFrom="page">
-              <wp14:pctHeight>0</wp14:pctHeight>
-            </wp14:sizeRelV>
-          </wp:anchor>
+          </wp:inline>
         </w:drawing>
       </w:r>
     </w:p>
@@ -2217,7 +1847,6 @@
         <w:rPr>
           <w:lang w:val="fr-FR"/>
         </w:rPr>
-        <w:lastRenderedPageBreak/>
         <w:t>Cr</w:t>
       </w:r>
       <w:r>
@@ -2230,16 +1859,8 @@
         <w:rPr>
           <w:lang w:val="fr-FR"/>
         </w:rPr>
-        <w:t xml:space="preserve">es </w:t>
-      </w:r>
-      <w:proofErr w:type="spellStart"/>
-      <w:r>
-        <w:rPr>
-          <w:lang w:val="fr-FR"/>
-        </w:rPr>
-        <w:t>commits</w:t>
-      </w:r>
-      <w:proofErr w:type="spellEnd"/>
+        <w:t>es commits</w:t>
+      </w:r>
     </w:p>
     <w:p>
       <w:pPr>
@@ -2254,7 +1875,7 @@
       </w:pPr>
       <w:r>
         <w:rPr>
-          <w:lang w:val="fr-FR"/>
+          <w:noProof/>
         </w:rPr>
         <w:drawing>
           <wp:anchor distT="0" distB="0" distL="114300" distR="114300" simplePos="0" relativeHeight="251666432" behindDoc="0" locked="0" layoutInCell="1" allowOverlap="1" wp14:anchorId="0BCD6EF5" wp14:editId="6326540A">
@@ -2263,10 +1884,10 @@
               <wp:posOffset>228600</wp:posOffset>
             </wp:positionH>
             <wp:positionV relativeFrom="paragraph">
-              <wp:posOffset>187325</wp:posOffset>
+              <wp:posOffset>186690</wp:posOffset>
             </wp:positionV>
-            <wp:extent cx="5895975" cy="3819525"/>
-            <wp:effectExtent l="0" t="0" r="9525" b="9525"/>
+            <wp:extent cx="5895975" cy="2705100"/>
+            <wp:effectExtent l="0" t="0" r="9525" b="0"/>
             <wp:wrapSquare wrapText="bothSides"/>
             <wp:docPr id="9" name="Picture 9"/>
             <wp:cNvGraphicFramePr>
@@ -2287,13 +1908,13 @@
                         </a:ext>
                       </a:extLst>
                     </a:blip>
-                    <a:srcRect r="802" b="18771"/>
+                    <a:srcRect t="1" r="802" b="42471"/>
                     <a:stretch/>
                   </pic:blipFill>
                   <pic:spPr bwMode="auto">
                     <a:xfrm>
                       <a:off x="0" y="0"/>
-                      <a:ext cx="5895975" cy="3819525"/>
+                      <a:ext cx="5895975" cy="2705100"/>
                     </a:xfrm>
                     <a:prstGeom prst="rect">
                       <a:avLst/>
@@ -2409,11 +2030,11 @@
           <w:lang w:val="fr-FR"/>
         </w:rPr>
       </w:pPr>
-      <w:r>
-        <w:rPr>
-          <w:lang w:val="fr-FR"/>
-        </w:rPr>
-        <w:lastRenderedPageBreak/>
+      <w:bookmarkStart w:id="0" w:name="_GoBack"/>
+      <w:r>
+        <w:rPr>
+          <w:noProof/>
+        </w:rPr>
         <w:drawing>
           <wp:anchor distT="0" distB="0" distL="114300" distR="114300" simplePos="0" relativeHeight="251667456" behindDoc="0" locked="0" layoutInCell="1" allowOverlap="1" wp14:anchorId="33083868" wp14:editId="5D68CA9E">
             <wp:simplePos x="0" y="0"/>
@@ -2477,6 +2098,7 @@
           </wp:anchor>
         </w:drawing>
       </w:r>
+      <w:bookmarkEnd w:id="0"/>
       <w:r>
         <w:rPr>
           <w:lang w:val="fr-FR"/>
@@ -2514,8 +2136,6 @@
           <w:lang w:val="fr-FR"/>
         </w:rPr>
       </w:pPr>
-      <w:bookmarkStart w:id="0" w:name="_GoBack"/>
-      <w:bookmarkEnd w:id="0"/>
     </w:p>
     <w:sectPr>
       <w:pgSz w:w="12240" w:h="15840"/>

</xml_diff>